<commit_message>
Update iREC_TemplateImagen.docx to adjust formatting and improve chart URL integration
</commit_message>
<xml_diff>
--- a/n8n-nodes-docxtemplater/raw/refs/heads/master/samples/iREC_TemplateImagen.docx
+++ b/n8n-nodes-docxtemplater/raw/refs/heads/master/samples/iREC_TemplateImagen.docx
@@ -73,7 +73,147 @@
         <mc:AlternateContent>
           <mc:Choice Requires="wps">
             <w:drawing>
-              <wp:anchor distT="0" distB="0" distL="114300" distR="114300" simplePos="0" relativeHeight="251658241" behindDoc="0" locked="0" layoutInCell="1" allowOverlap="1" wp14:anchorId="14B62E20" wp14:editId="7AF9FE84">
+              <wp:anchor distT="0" distB="0" distL="114300" distR="114300" simplePos="0" relativeHeight="251658240" behindDoc="0" locked="0" layoutInCell="1" allowOverlap="1" wp14:anchorId="2BD9C5AF" wp14:editId="4FC273F7">
+                <wp:simplePos x="0" y="0"/>
+                <wp:positionH relativeFrom="column">
+                  <wp:posOffset>-327660</wp:posOffset>
+                </wp:positionH>
+                <wp:positionV relativeFrom="paragraph">
+                  <wp:posOffset>501650</wp:posOffset>
+                </wp:positionV>
+                <wp:extent cx="1514475" cy="285750"/>
+                <wp:effectExtent l="0" t="0" r="28575" b="19050"/>
+                <wp:wrapNone/>
+                <wp:docPr id="15205200" name="Rectángulo 1"/>
+                <wp:cNvGraphicFramePr/>
+                <a:graphic xmlns:a="http://schemas.openxmlformats.org/drawingml/2006/main">
+                  <a:graphicData uri="http://schemas.microsoft.com/office/word/2010/wordprocessingShape">
+                    <wps:wsp>
+                      <wps:cNvSpPr/>
+                      <wps:spPr>
+                        <a:xfrm>
+                          <a:off x="0" y="0"/>
+                          <a:ext cx="1514475" cy="285750"/>
+                        </a:xfrm>
+                        <a:prstGeom prst="rect">
+                          <a:avLst/>
+                        </a:prstGeom>
+                        <a:noFill/>
+                        <a:ln>
+                          <a:solidFill>
+                            <a:srgbClr val="FF0000"/>
+                          </a:solidFill>
+                        </a:ln>
+                      </wps:spPr>
+                      <wps:style>
+                        <a:lnRef idx="2">
+                          <a:schemeClr val="accent6"/>
+                        </a:lnRef>
+                        <a:fillRef idx="1">
+                          <a:schemeClr val="lt1"/>
+                        </a:fillRef>
+                        <a:effectRef idx="0">
+                          <a:schemeClr val="accent6"/>
+                        </a:effectRef>
+                        <a:fontRef idx="minor">
+                          <a:schemeClr val="dk1"/>
+                        </a:fontRef>
+                      </wps:style>
+                      <wps:txbx>
+                        <w:txbxContent>
+                          <w:p>
+                            <w:pPr>
+                              <w:jc w:val="center"/>
+                            </w:pPr>
+                            <w:r>
+                              <w:t>{</w:t>
+                            </w:r>
+                            <w:r>
+                              <w:t>d.</w:t>
+                            </w:r>
+                            <w:r>
+                              <w:t>month}</w:t>
+                            </w:r>
+                            <w:r>
+                              <w:t xml:space="preserve"> </w:t>
+                            </w:r>
+                            <w:r>
+                              <w:t>{</w:t>
+                            </w:r>
+                            <w:r>
+                              <w:t>d.y</w:t>
+                            </w:r>
+                            <w:r>
+                              <w:t>year}</w:t>
+                            </w:r>
+                          </w:p>
+                        </w:txbxContent>
+                      </wps:txbx>
+                      <wps:bodyPr rot="0" spcFirstLastPara="0" vertOverflow="overflow" horzOverflow="overflow" vert="horz" wrap="square" lIns="91440" tIns="45720" rIns="91440" bIns="45720" numCol="1" spcCol="0" rtlCol="0" fromWordArt="0" anchor="ctr" anchorCtr="0" forceAA="0" compatLnSpc="1">
+                        <a:prstTxWarp prst="textNoShape">
+                          <a:avLst/>
+                        </a:prstTxWarp>
+                        <a:noAutofit/>
+                      </wps:bodyPr>
+                    </wps:wsp>
+                  </a:graphicData>
+                </a:graphic>
+                <wp14:sizeRelH relativeFrom="margin">
+                  <wp14:pctWidth>0</wp14:pctWidth>
+                </wp14:sizeRelH>
+                <wp14:sizeRelV relativeFrom="margin">
+                  <wp14:pctHeight>0</wp14:pctHeight>
+                </wp14:sizeRelV>
+              </wp:anchor>
+            </w:drawing>
+          </mc:Choice>
+          <mc:Fallback>
+            <w:pict>
+              <v:rect w14:anchorId="2BD9C5AF" id="Rectángulo 1" o:spid="_x0000_s1026" style="position:absolute;left:0;text-align:left;margin-left:-25.8pt;margin-top:39.5pt;width:119.25pt;height:22.5pt;z-index:251658240;visibility:visible;mso-wrap-style:square;mso-width-percent:0;mso-height-percent:0;mso-wrap-distance-left:9pt;mso-wrap-distance-top:0;mso-wrap-distance-right:9pt;mso-wrap-distance-bottom:0;mso-position-horizontal:absolute;mso-position-horizontal-relative:text;mso-position-vertical:absolute;mso-position-vertical-relative:text;mso-width-percent:0;mso-height-percent:0;mso-width-relative:margin;mso-height-relative:margin;v-text-anchor:middle" o:gfxdata="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" filled="f" strokecolor="red" strokeweight="1pt">
+                <v:textbox>
+                  <w:txbxContent>
+                    <w:p>
+                      <w:pPr>
+                        <w:jc w:val="center"/>
+                      </w:pPr>
+                      <w:r>
+                        <w:t>{</w:t>
+                      </w:r>
+                      <w:r>
+                        <w:t>d.</w:t>
+                      </w:r>
+                      <w:r>
+                        <w:t>month}</w:t>
+                      </w:r>
+                      <w:r>
+                        <w:t xml:space="preserve"> </w:t>
+                      </w:r>
+                      <w:r>
+                        <w:t>{</w:t>
+                      </w:r>
+                      <w:r>
+                        <w:t>d.y</w:t>
+                      </w:r>
+                      <w:r>
+                        <w:t>year}</w:t>
+                      </w:r>
+                    </w:p>
+                  </w:txbxContent>
+                </v:textbox>
+              </v:rect>
+            </w:pict>
+          </mc:Fallback>
+        </mc:AlternateContent>
+      </w:r>
+      <w:r>
+        <w:rPr>
+          <w:noProof/>
+          <w:lang w:val="en-US" w:eastAsia="es-MX"/>
+        </w:rPr>
+        <mc:AlternateContent>
+          <mc:Choice Requires="wps">
+            <w:drawing>
+              <wp:anchor distT="0" distB="0" distL="114300" distR="114300" simplePos="0" relativeHeight="251658241" behindDoc="0" locked="0" layoutInCell="1" allowOverlap="1" wp14:anchorId="14B62E20" wp14:editId="58C58D27">
                 <wp:simplePos x="0" y="0"/>
                 <wp:positionH relativeFrom="column">
                   <wp:posOffset>2634615</wp:posOffset>
@@ -207,7 +347,7 @@
           </mc:Choice>
           <mc:Fallback>
             <w:pict>
-              <v:rect w14:anchorId="14B62E20" id="Rectángulo 1" o:spid="_x0000_s1026" style="position:absolute;left:0;text-align:left;margin-left:207.45pt;margin-top:36.5pt;width:127.5pt;height:21.75pt;z-index:251658241;visibility:visible;mso-wrap-style:square;mso-width-percent:0;mso-height-percent:0;mso-wrap-distance-left:9pt;mso-wrap-distance-top:0;mso-wrap-distance-right:9pt;mso-wrap-distance-bottom:0;mso-position-horizontal:absolute;mso-position-horizontal-relative:text;mso-position-vertical:absolute;mso-position-vertical-relative:text;mso-width-percent:0;mso-height-percent:0;mso-width-relative:margin;mso-height-relative:margin;v-text-anchor:middle" o:gfxdata="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" filled="f" strokecolor="red" strokeweight="1pt">
+              <v:rect w14:anchorId="14B62E20" id="_x0000_s1027" style="position:absolute;left:0;text-align:left;margin-left:207.45pt;margin-top:36.5pt;width:127.5pt;height:21.75pt;z-index:251658241;visibility:visible;mso-wrap-style:square;mso-width-percent:0;mso-height-percent:0;mso-wrap-distance-left:9pt;mso-wrap-distance-top:0;mso-wrap-distance-right:9pt;mso-wrap-distance-bottom:0;mso-position-horizontal:absolute;mso-position-horizontal-relative:text;mso-position-vertical:absolute;mso-position-vertical-relative:text;mso-width-percent:0;mso-height-percent:0;mso-width-relative:margin;mso-height-relative:margin;v-text-anchor:middle" o:gfxdata="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" filled="f" strokecolor="red" strokeweight="1pt">
                 <v:textbox>
                   <w:txbxContent>
                     <w:p>
@@ -286,146 +426,6 @@
           <w:noProof/>
           <w:lang w:val="en-US" w:eastAsia="es-MX"/>
         </w:rPr>
-        <mc:AlternateContent>
-          <mc:Choice Requires="wps">
-            <w:drawing>
-              <wp:anchor distT="0" distB="0" distL="114300" distR="114300" simplePos="0" relativeHeight="251658240" behindDoc="0" locked="0" layoutInCell="1" allowOverlap="1" wp14:anchorId="2BD9C5AF" wp14:editId="19983233">
-                <wp:simplePos x="0" y="0"/>
-                <wp:positionH relativeFrom="column">
-                  <wp:posOffset>6350</wp:posOffset>
-                </wp:positionH>
-                <wp:positionV relativeFrom="paragraph">
-                  <wp:posOffset>501650</wp:posOffset>
-                </wp:positionV>
-                <wp:extent cx="1181100" cy="285750"/>
-                <wp:effectExtent l="0" t="0" r="19050" b="19050"/>
-                <wp:wrapNone/>
-                <wp:docPr id="15205200" name="Rectángulo 1"/>
-                <wp:cNvGraphicFramePr/>
-                <a:graphic xmlns:a="http://schemas.openxmlformats.org/drawingml/2006/main">
-                  <a:graphicData uri="http://schemas.microsoft.com/office/word/2010/wordprocessingShape">
-                    <wps:wsp>
-                      <wps:cNvSpPr/>
-                      <wps:spPr>
-                        <a:xfrm>
-                          <a:off x="0" y="0"/>
-                          <a:ext cx="1181100" cy="285750"/>
-                        </a:xfrm>
-                        <a:prstGeom prst="rect">
-                          <a:avLst/>
-                        </a:prstGeom>
-                        <a:noFill/>
-                        <a:ln>
-                          <a:solidFill>
-                            <a:srgbClr val="FF0000"/>
-                          </a:solidFill>
-                        </a:ln>
-                      </wps:spPr>
-                      <wps:style>
-                        <a:lnRef idx="2">
-                          <a:schemeClr val="accent6"/>
-                        </a:lnRef>
-                        <a:fillRef idx="1">
-                          <a:schemeClr val="lt1"/>
-                        </a:fillRef>
-                        <a:effectRef idx="0">
-                          <a:schemeClr val="accent6"/>
-                        </a:effectRef>
-                        <a:fontRef idx="minor">
-                          <a:schemeClr val="dk1"/>
-                        </a:fontRef>
-                      </wps:style>
-                      <wps:txbx>
-                        <w:txbxContent>
-                          <w:p>
-                            <w:pPr>
-                              <w:jc w:val="center"/>
-                            </w:pPr>
-                            <w:r>
-                              <w:t>{</w:t>
-                            </w:r>
-                            <w:r>
-                              <w:t>d.</w:t>
-                            </w:r>
-                            <w:r>
-                              <w:t>month}</w:t>
-                            </w:r>
-                            <w:r>
-                              <w:t xml:space="preserve"> </w:t>
-                            </w:r>
-                            <w:r>
-                              <w:t>{</w:t>
-                            </w:r>
-                            <w:r>
-                              <w:t>d.y</w:t>
-                            </w:r>
-                            <w:r>
-                              <w:t>year}</w:t>
-                            </w:r>
-                          </w:p>
-                        </w:txbxContent>
-                      </wps:txbx>
-                      <wps:bodyPr rot="0" spcFirstLastPara="0" vertOverflow="overflow" horzOverflow="overflow" vert="horz" wrap="square" lIns="91440" tIns="45720" rIns="91440" bIns="45720" numCol="1" spcCol="0" rtlCol="0" fromWordArt="0" anchor="ctr" anchorCtr="0" forceAA="0" compatLnSpc="1">
-                        <a:prstTxWarp prst="textNoShape">
-                          <a:avLst/>
-                        </a:prstTxWarp>
-                        <a:noAutofit/>
-                      </wps:bodyPr>
-                    </wps:wsp>
-                  </a:graphicData>
-                </a:graphic>
-                <wp14:sizeRelH relativeFrom="margin">
-                  <wp14:pctWidth>0</wp14:pctWidth>
-                </wp14:sizeRelH>
-                <wp14:sizeRelV relativeFrom="margin">
-                  <wp14:pctHeight>0</wp14:pctHeight>
-                </wp14:sizeRelV>
-              </wp:anchor>
-            </w:drawing>
-          </mc:Choice>
-          <mc:Fallback>
-            <w:pict>
-              <v:rect w14:anchorId="2BD9C5AF" id="_x0000_s1027" style="position:absolute;left:0;text-align:left;margin-left:.5pt;margin-top:39.5pt;width:93pt;height:22.5pt;z-index:251658240;visibility:visible;mso-wrap-style:square;mso-width-percent:0;mso-height-percent:0;mso-wrap-distance-left:9pt;mso-wrap-distance-top:0;mso-wrap-distance-right:9pt;mso-wrap-distance-bottom:0;mso-position-horizontal:absolute;mso-position-horizontal-relative:text;mso-position-vertical:absolute;mso-position-vertical-relative:text;mso-width-percent:0;mso-height-percent:0;mso-width-relative:margin;mso-height-relative:margin;v-text-anchor:middle" o:gfxdata="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" filled="f" strokecolor="red" strokeweight="1pt">
-                <v:textbox>
-                  <w:txbxContent>
-                    <w:p>
-                      <w:pPr>
-                        <w:jc w:val="center"/>
-                      </w:pPr>
-                      <w:r>
-                        <w:t>{</w:t>
-                      </w:r>
-                      <w:r>
-                        <w:t>d.</w:t>
-                      </w:r>
-                      <w:r>
-                        <w:t>month}</w:t>
-                      </w:r>
-                      <w:r>
-                        <w:t xml:space="preserve"> </w:t>
-                      </w:r>
-                      <w:r>
-                        <w:t>{</w:t>
-                      </w:r>
-                      <w:r>
-                        <w:t>d.y</w:t>
-                      </w:r>
-                      <w:r>
-                        <w:t>year}</w:t>
-                      </w:r>
-                    </w:p>
-                  </w:txbxContent>
-                </v:textbox>
-              </v:rect>
-            </w:pict>
-          </mc:Fallback>
-        </mc:AlternateContent>
-      </w:r>
-      <w:r>
-        <w:rPr>
-          <w:noProof/>
-          <w:lang w:val="en-US" w:eastAsia="es-MX"/>
-        </w:rPr>
         <w:t xml:space="preserve">I confirm that I have verified and audited the measurements of the electricity generated by the mexican device </w:t>
       </w:r>
       <w:r>
@@ -530,21 +530,7 @@
           <w:b/>
           <w:lang w:val="en-US"/>
         </w:rPr>
-        <w:t>{</w:t>
-      </w:r>
-      <w:r>
-        <w:rPr>
-          <w:b/>
-          <w:lang w:val="en-US"/>
-        </w:rPr>
-        <w:t>d.</w:t>
-      </w:r>
-      <w:r>
-        <w:rPr>
-          <w:b/>
-          <w:lang w:val="en-US"/>
-        </w:rPr>
-        <w:t>chart}</w:t>
+        <w:t>{d.chartUrl:image(500, 300)}</w:t>
       </w:r>
     </w:p>
     <w:p>
@@ -1565,7 +1551,6 @@
   <w:style w:type="character" w:default="1" w:styleId="Fuentedeprrafopredeter">
     <w:name w:val="Default Paragraph Font"/>
     <w:uiPriority w:val="1"/>
-    <w:semiHidden/>
     <w:unhideWhenUsed/>
   </w:style>
   <w:style w:type="table" w:default="1" w:styleId="Tablanormal">
@@ -1967,6 +1952,10 @@
 </file>
 
 <file path=customXml/item1.xml><?xml version="1.0" encoding="utf-8"?>
+<b:Sources xmlns:b="http://schemas.openxmlformats.org/officeDocument/2006/bibliography" xmlns="http://schemas.openxmlformats.org/officeDocument/2006/bibliography" SelectedStyle="\APASixthEditionOfficeOnline.xsl" StyleName="APA" Version="6"/>
+</file>
+
+<file path=customXml/item2.xml><?xml version="1.0" encoding="utf-8"?>
 <?mso-contentType ?>
 <FormTemplates xmlns="http://schemas.microsoft.com/sharepoint/v3/contenttype/forms">
   <Display>DocumentLibraryForm</Display>
@@ -1975,11 +1964,19 @@
 </FormTemplates>
 </file>
 
-<file path=customXml/item2.xml><?xml version="1.0" encoding="utf-8"?>
-<b:Sources xmlns:b="http://schemas.openxmlformats.org/officeDocument/2006/bibliography" xmlns="http://schemas.openxmlformats.org/officeDocument/2006/bibliography" SelectedStyle="\APASixthEditionOfficeOnline.xsl" StyleName="APA" Version="6"/>
+<file path=customXml/item3.xml><?xml version="1.0" encoding="utf-8"?>
+<p:properties xmlns:p="http://schemas.microsoft.com/office/2006/metadata/properties" xmlns:xsi="http://www.w3.org/2001/XMLSchema-instance" xmlns:pc="http://schemas.microsoft.com/office/infopath/2007/PartnerControls">
+  <documentManagement>
+    <Fechadecreaci_x00f3_n xmlns="94a2adb1-7235-421a-b956-10d69587efa3">2023-09-13T02:00:12+00:00</Fechadecreaci_x00f3_n>
+    <TaxCatchAll xmlns="9339477a-c35a-4422-881e-f520aa9d72e8" xsi:nil="true"/>
+    <lcf76f155ced4ddcb4097134ff3c332f xmlns="94a2adb1-7235-421a-b956-10d69587efa3">
+      <Terms xmlns="http://schemas.microsoft.com/office/infopath/2007/PartnerControls"/>
+    </lcf76f155ced4ddcb4097134ff3c332f>
+  </documentManagement>
+</p:properties>
 </file>
 
-<file path=customXml/item3.xml><?xml version="1.0" encoding="utf-8"?>
+<file path=customXml/item4.xml><?xml version="1.0" encoding="utf-8"?>
 <ct:contentTypeSchema xmlns:ct="http://schemas.microsoft.com/office/2006/metadata/contentType" xmlns:ma="http://schemas.microsoft.com/office/2006/metadata/properties/metaAttributes" ct:_="" ma:_="" ma:contentTypeName="Documento" ma:contentTypeID="0x010100CA478F3E97457941AD5DFA7FD227AABD" ma:contentTypeVersion="22" ma:contentTypeDescription="Crear nuevo documento." ma:contentTypeScope="" ma:versionID="66c0365ba43fa423fdebfe3835301f70">
   <xsd:schema xmlns:xsd="http://www.w3.org/2001/XMLSchema" xmlns:xs="http://www.w3.org/2001/XMLSchema" xmlns:p="http://schemas.microsoft.com/office/2006/metadata/properties" xmlns:ns2="94a2adb1-7235-421a-b956-10d69587efa3" xmlns:ns3="9339477a-c35a-4422-881e-f520aa9d72e8" targetNamespace="http://schemas.microsoft.com/office/2006/metadata/properties" ma:root="true" ma:fieldsID="c4ccded04bfa82b50009e5ba73485013" ns2:_="" ns3:_="">
     <xsd:import namespace="94a2adb1-7235-421a-b956-10d69587efa3"/>
@@ -2246,19 +2243,15 @@
 </ct:contentTypeSchema>
 </file>
 
-<file path=customXml/item4.xml><?xml version="1.0" encoding="utf-8"?>
-<p:properties xmlns:p="http://schemas.microsoft.com/office/2006/metadata/properties" xmlns:xsi="http://www.w3.org/2001/XMLSchema-instance" xmlns:pc="http://schemas.microsoft.com/office/infopath/2007/PartnerControls">
-  <documentManagement>
-    <Fechadecreaci_x00f3_n xmlns="94a2adb1-7235-421a-b956-10d69587efa3">2023-09-13T02:00:12+00:00</Fechadecreaci_x00f3_n>
-    <TaxCatchAll xmlns="9339477a-c35a-4422-881e-f520aa9d72e8" xsi:nil="true"/>
-    <lcf76f155ced4ddcb4097134ff3c332f xmlns="94a2adb1-7235-421a-b956-10d69587efa3">
-      <Terms xmlns="http://schemas.microsoft.com/office/infopath/2007/PartnerControls"/>
-    </lcf76f155ced4ddcb4097134ff3c332f>
-  </documentManagement>
-</p:properties>
+<file path=customXml/itemProps1.xml><?xml version="1.0" encoding="utf-8"?>
+<ds:datastoreItem xmlns:ds="http://schemas.openxmlformats.org/officeDocument/2006/customXml" ds:itemID="{C3B7C576-6153-4213-8923-CF2BEC274A2A}">
+  <ds:schemaRefs>
+    <ds:schemaRef ds:uri="http://schemas.openxmlformats.org/officeDocument/2006/bibliography"/>
+  </ds:schemaRefs>
+</ds:datastoreItem>
 </file>
 
-<file path=customXml/itemProps1.xml><?xml version="1.0" encoding="utf-8"?>
+<file path=customXml/itemProps2.xml><?xml version="1.0" encoding="utf-8"?>
 <ds:datastoreItem xmlns:ds="http://schemas.openxmlformats.org/officeDocument/2006/customXml" ds:itemID="{281DB2B9-510A-4D9C-95AB-EFDE4016C086}">
   <ds:schemaRefs>
     <ds:schemaRef ds:uri="http://schemas.microsoft.com/sharepoint/v3/contenttype/forms"/>
@@ -2266,15 +2259,18 @@
 </ds:datastoreItem>
 </file>
 
-<file path=customXml/itemProps2.xml><?xml version="1.0" encoding="utf-8"?>
-<ds:datastoreItem xmlns:ds="http://schemas.openxmlformats.org/officeDocument/2006/customXml" ds:itemID="{C3B7C576-6153-4213-8923-CF2BEC274A2A}">
+<file path=customXml/itemProps3.xml><?xml version="1.0" encoding="utf-8"?>
+<ds:datastoreItem xmlns:ds="http://schemas.openxmlformats.org/officeDocument/2006/customXml" ds:itemID="{DF8F5FC8-FC2C-4947-9A7B-C92A98BD5916}">
   <ds:schemaRefs>
-    <ds:schemaRef ds:uri="http://schemas.openxmlformats.org/officeDocument/2006/bibliography"/>
+    <ds:schemaRef ds:uri="http://schemas.microsoft.com/office/2006/metadata/properties"/>
+    <ds:schemaRef ds:uri="http://schemas.microsoft.com/office/infopath/2007/PartnerControls"/>
+    <ds:schemaRef ds:uri="94a2adb1-7235-421a-b956-10d69587efa3"/>
+    <ds:schemaRef ds:uri="9339477a-c35a-4422-881e-f520aa9d72e8"/>
   </ds:schemaRefs>
 </ds:datastoreItem>
 </file>
 
-<file path=customXml/itemProps3.xml><?xml version="1.0" encoding="utf-8"?>
+<file path=customXml/itemProps4.xml><?xml version="1.0" encoding="utf-8"?>
 <ds:datastoreItem xmlns:ds="http://schemas.openxmlformats.org/officeDocument/2006/customXml" ds:itemID="{8739B60A-4F59-410A-9B41-D3F3788704C5}">
   <ds:schemaRefs>
     <ds:schemaRef ds:uri="http://schemas.microsoft.com/office/2006/metadata/contentType"/>
@@ -2291,15 +2287,4 @@
     <ds:schemaRef ds:uri="http://schemas.microsoft.com/internal/obd"/>
   </ds:schemaRefs>
 </ds:datastoreItem>
-</file>
-
-<file path=customXml/itemProps4.xml><?xml version="1.0" encoding="utf-8"?>
-<ds:datastoreItem xmlns:ds="http://schemas.openxmlformats.org/officeDocument/2006/customXml" ds:itemID="{DF8F5FC8-FC2C-4947-9A7B-C92A98BD5916}">
-  <ds:schemaRefs>
-    <ds:schemaRef ds:uri="http://schemas.microsoft.com/office/2006/metadata/properties"/>
-    <ds:schemaRef ds:uri="http://schemas.microsoft.com/office/infopath/2007/PartnerControls"/>
-    <ds:schemaRef ds:uri="94a2adb1-7235-421a-b956-10d69587efa3"/>
-    <ds:schemaRef ds:uri="9339477a-c35a-4422-881e-f520aa9d72e8"/>
-  </ds:schemaRefs>
-</ds:datastoreItem>
 </file>
</xml_diff>

<commit_message>
Update iREC_TemplateImagen.docx to correct date formatting and variable placeholders
</commit_message>
<xml_diff>
--- a/n8n-nodes-docxtemplater/raw/refs/heads/master/samples/iREC_TemplateImagen.docx
+++ b/n8n-nodes-docxtemplater/raw/refs/heads/master/samples/iREC_TemplateImagen.docx
@@ -22,21 +22,7 @@
           <w:noProof/>
           <w:lang w:val="en-US" w:eastAsia="es-MX"/>
         </w:rPr>
-        <w:t>{</w:t>
-      </w:r>
-      <w:r>
-        <w:rPr>
-          <w:noProof/>
-          <w:lang w:val="en-US" w:eastAsia="es-MX"/>
-        </w:rPr>
-        <w:t>d.</w:t>
-      </w:r>
-      <w:r>
-        <w:rPr>
-          <w:noProof/>
-          <w:lang w:val="en-US" w:eastAsia="es-MX"/>
-        </w:rPr>
-        <w:t>now}</w:t>
+        <w:t>{now}</w:t>
       </w:r>
     </w:p>
     <w:p>
@@ -128,11 +114,13 @@
                             <w:r>
                               <w:t>{</w:t>
                             </w:r>
+                            <w:proofErr w:type="spellStart"/>
                             <w:r>
-                              <w:t>d.</w:t>
+                              <w:t>month</w:t>
                             </w:r>
+                            <w:proofErr w:type="spellEnd"/>
                             <w:r>
-                              <w:t>month}</w:t>
+                              <w:t>}</w:t>
                             </w:r>
                             <w:r>
                               <w:t xml:space="preserve"> </w:t>
@@ -140,11 +128,13 @@
                             <w:r>
                               <w:t>{</w:t>
                             </w:r>
+                            <w:proofErr w:type="spellStart"/>
                             <w:r>
-                              <w:t>d.y</w:t>
+                              <w:t>year</w:t>
                             </w:r>
+                            <w:proofErr w:type="spellEnd"/>
                             <w:r>
-                              <w:t>year}</w:t>
+                              <w:t>}</w:t>
                             </w:r>
                           </w:p>
                         </w:txbxContent>
@@ -169,7 +159,7 @@
           </mc:Choice>
           <mc:Fallback>
             <w:pict>
-              <v:rect w14:anchorId="2BD9C5AF" id="Rectángulo 1" o:spid="_x0000_s1026" style="position:absolute;left:0;text-align:left;margin-left:-25.8pt;margin-top:39.5pt;width:119.25pt;height:22.5pt;z-index:251658240;visibility:visible;mso-wrap-style:square;mso-width-percent:0;mso-height-percent:0;mso-wrap-distance-left:9pt;mso-wrap-distance-top:0;mso-wrap-distance-right:9pt;mso-wrap-distance-bottom:0;mso-position-horizontal:absolute;mso-position-horizontal-relative:text;mso-position-vertical:absolute;mso-position-vertical-relative:text;mso-width-percent:0;mso-height-percent:0;mso-width-relative:margin;mso-height-relative:margin;v-text-anchor:middle" o:gfxdata="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" filled="f" strokecolor="red" strokeweight="1pt">
+              <v:rect w14:anchorId="2BD9C5AF" id="Rectángulo 1" o:spid="_x0000_s1026" style="position:absolute;left:0;text-align:left;margin-left:-25.8pt;margin-top:39.5pt;width:119.25pt;height:22.5pt;z-index:251658240;visibility:visible;mso-wrap-style:square;mso-width-percent:0;mso-height-percent:0;mso-wrap-distance-left:9pt;mso-wrap-distance-top:0;mso-wrap-distance-right:9pt;mso-wrap-distance-bottom:0;mso-position-horizontal:absolute;mso-position-horizontal-relative:text;mso-position-vertical:absolute;mso-position-vertical-relative:text;mso-width-percent:0;mso-height-percent:0;mso-width-relative:margin;mso-height-relative:margin;v-text-anchor:middle" o:gfxdata="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" filled="f" strokecolor="red" strokeweight="1pt">
                 <v:textbox>
                   <w:txbxContent>
                     <w:p>
@@ -179,11 +169,13 @@
                       <w:r>
                         <w:t>{</w:t>
                       </w:r>
+                      <w:proofErr w:type="spellStart"/>
                       <w:r>
-                        <w:t>d.</w:t>
+                        <w:t>month</w:t>
                       </w:r>
+                      <w:proofErr w:type="spellEnd"/>
                       <w:r>
-                        <w:t>month}</w:t>
+                        <w:t>}</w:t>
                       </w:r>
                       <w:r>
                         <w:t xml:space="preserve"> </w:t>
@@ -191,11 +183,13 @@
                       <w:r>
                         <w:t>{</w:t>
                       </w:r>
+                      <w:proofErr w:type="spellStart"/>
                       <w:r>
-                        <w:t>d.y</w:t>
+                        <w:t>year</w:t>
                       </w:r>
+                      <w:proofErr w:type="spellEnd"/>
                       <w:r>
-                        <w:t>year}</w:t>
+                        <w:t>}</w:t>
                       </w:r>
                     </w:p>
                   </w:txbxContent>
@@ -274,23 +268,7 @@
                                 <w:noProof/>
                                 <w:lang w:val="en-US" w:eastAsia="es-MX"/>
                               </w:rPr>
-                              <w:t>{</w:t>
-                            </w:r>
-                            <w:r>
-                              <w:rPr>
-                                <w:b/>
-                                <w:noProof/>
-                                <w:lang w:val="en-US" w:eastAsia="es-MX"/>
-                              </w:rPr>
-                              <w:t>d.</w:t>
-                            </w:r>
-                            <w:r>
-                              <w:rPr>
-                                <w:b/>
-                                <w:noProof/>
-                                <w:lang w:val="en-US" w:eastAsia="es-MX"/>
-                              </w:rPr>
-                              <w:t>generation}</w:t>
+                              <w:t>{generation}</w:t>
                             </w:r>
                             <w:r>
                               <w:rPr>
@@ -306,23 +284,7 @@
                                 <w:noProof/>
                                 <w:lang w:val="en-US" w:eastAsia="es-MX"/>
                               </w:rPr>
-                              <w:t>{</w:t>
-                            </w:r>
-                            <w:r>
-                              <w:rPr>
-                                <w:b/>
-                                <w:noProof/>
-                                <w:lang w:val="en-US" w:eastAsia="es-MX"/>
-                              </w:rPr>
-                              <w:t>d.</w:t>
-                            </w:r>
-                            <w:r>
-                              <w:rPr>
-                                <w:b/>
-                                <w:noProof/>
-                                <w:lang w:val="en-US" w:eastAsia="es-MX"/>
-                              </w:rPr>
-                              <w:t>unit}</w:t>
+                              <w:t>{unit}</w:t>
                             </w:r>
                           </w:p>
                         </w:txbxContent>
@@ -347,7 +309,7 @@
           </mc:Choice>
           <mc:Fallback>
             <w:pict>
-              <v:rect w14:anchorId="14B62E20" id="_x0000_s1027" style="position:absolute;left:0;text-align:left;margin-left:207.45pt;margin-top:36.5pt;width:127.5pt;height:21.75pt;z-index:251658241;visibility:visible;mso-wrap-style:square;mso-width-percent:0;mso-height-percent:0;mso-wrap-distance-left:9pt;mso-wrap-distance-top:0;mso-wrap-distance-right:9pt;mso-wrap-distance-bottom:0;mso-position-horizontal:absolute;mso-position-horizontal-relative:text;mso-position-vertical:absolute;mso-position-vertical-relative:text;mso-width-percent:0;mso-height-percent:0;mso-width-relative:margin;mso-height-relative:margin;v-text-anchor:middle" o:gfxdata="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" filled="f" strokecolor="red" strokeweight="1pt">
+              <v:rect w14:anchorId="14B62E20" id="_x0000_s1027" style="position:absolute;left:0;text-align:left;margin-left:207.45pt;margin-top:36.5pt;width:127.5pt;height:21.75pt;z-index:251658241;visibility:visible;mso-wrap-style:square;mso-width-percent:0;mso-height-percent:0;mso-wrap-distance-left:9pt;mso-wrap-distance-top:0;mso-wrap-distance-right:9pt;mso-wrap-distance-bottom:0;mso-position-horizontal:absolute;mso-position-horizontal-relative:text;mso-position-vertical:absolute;mso-position-vertical-relative:text;mso-width-percent:0;mso-height-percent:0;mso-width-relative:margin;mso-height-relative:margin;v-text-anchor:middle" o:gfxdata="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" filled="f" strokecolor="red" strokeweight="1pt">
                 <v:textbox>
                   <w:txbxContent>
                     <w:p>
@@ -363,23 +325,7 @@
                           <w:noProof/>
                           <w:lang w:val="en-US" w:eastAsia="es-MX"/>
                         </w:rPr>
-                        <w:t>{</w:t>
-                      </w:r>
-                      <w:r>
-                        <w:rPr>
-                          <w:b/>
-                          <w:noProof/>
-                          <w:lang w:val="en-US" w:eastAsia="es-MX"/>
-                        </w:rPr>
-                        <w:t>d.</w:t>
-                      </w:r>
-                      <w:r>
-                        <w:rPr>
-                          <w:b/>
-                          <w:noProof/>
-                          <w:lang w:val="en-US" w:eastAsia="es-MX"/>
-                        </w:rPr>
-                        <w:t>generation}</w:t>
+                        <w:t>{generation}</w:t>
                       </w:r>
                       <w:r>
                         <w:rPr>
@@ -395,23 +341,7 @@
                           <w:noProof/>
                           <w:lang w:val="en-US" w:eastAsia="es-MX"/>
                         </w:rPr>
-                        <w:t>{</w:t>
-                      </w:r>
-                      <w:r>
-                        <w:rPr>
-                          <w:b/>
-                          <w:noProof/>
-                          <w:lang w:val="en-US" w:eastAsia="es-MX"/>
-                        </w:rPr>
-                        <w:t>d.</w:t>
-                      </w:r>
-                      <w:r>
-                        <w:rPr>
-                          <w:b/>
-                          <w:noProof/>
-                          <w:lang w:val="en-US" w:eastAsia="es-MX"/>
-                        </w:rPr>
-                        <w:t>unit}</w:t>
+                        <w:t>{unit}</w:t>
                       </w:r>
                     </w:p>
                   </w:txbxContent>
@@ -525,12 +455,21 @@
           <w:lang w:val="en-US"/>
         </w:rPr>
       </w:pPr>
+      <w:proofErr w:type="gramStart"/>
       <w:r>
         <w:rPr>
           <w:b/>
           <w:lang w:val="en-US"/>
         </w:rPr>
-        <w:t>{d.chartUrl:image(500, 300)}</w:t>
+        <w:t>({%</w:t>
+      </w:r>
+      <w:proofErr w:type="gramEnd"/>
+      <w:r>
+        <w:rPr>
+          <w:b/>
+          <w:lang w:val="en-US"/>
+        </w:rPr>
+        <w:t>image}</w:t>
       </w:r>
     </w:p>
     <w:p>
@@ -591,19 +530,21 @@
         </w:rPr>
         <w:t>{</w:t>
       </w:r>
+      <w:proofErr w:type="spellStart"/>
       <w:r>
         <w:rPr>
           <w:b/>
           <w:lang w:val="en-US"/>
         </w:rPr>
-        <w:t>d.</w:t>
-      </w:r>
+        <w:t>LeadAuditor</w:t>
+      </w:r>
+      <w:proofErr w:type="spellEnd"/>
       <w:r>
         <w:rPr>
           <w:b/>
           <w:lang w:val="en-US"/>
         </w:rPr>
-        <w:t>LeadAuditor}</w:t>
+        <w:t>}</w:t>
       </w:r>
       <w:r>
         <w:rPr>
@@ -1952,10 +1893,6 @@
 </file>
 
 <file path=customXml/item1.xml><?xml version="1.0" encoding="utf-8"?>
-<b:Sources xmlns:b="http://schemas.openxmlformats.org/officeDocument/2006/bibliography" xmlns="http://schemas.openxmlformats.org/officeDocument/2006/bibliography" SelectedStyle="\APASixthEditionOfficeOnline.xsl" StyleName="APA" Version="6"/>
-</file>
-
-<file path=customXml/item2.xml><?xml version="1.0" encoding="utf-8"?>
 <?mso-contentType ?>
 <FormTemplates xmlns="http://schemas.microsoft.com/sharepoint/v3/contenttype/forms">
   <Display>DocumentLibraryForm</Display>
@@ -1964,19 +1901,11 @@
 </FormTemplates>
 </file>
 
-<file path=customXml/item3.xml><?xml version="1.0" encoding="utf-8"?>
-<p:properties xmlns:p="http://schemas.microsoft.com/office/2006/metadata/properties" xmlns:xsi="http://www.w3.org/2001/XMLSchema-instance" xmlns:pc="http://schemas.microsoft.com/office/infopath/2007/PartnerControls">
-  <documentManagement>
-    <Fechadecreaci_x00f3_n xmlns="94a2adb1-7235-421a-b956-10d69587efa3">2023-09-13T02:00:12+00:00</Fechadecreaci_x00f3_n>
-    <TaxCatchAll xmlns="9339477a-c35a-4422-881e-f520aa9d72e8" xsi:nil="true"/>
-    <lcf76f155ced4ddcb4097134ff3c332f xmlns="94a2adb1-7235-421a-b956-10d69587efa3">
-      <Terms xmlns="http://schemas.microsoft.com/office/infopath/2007/PartnerControls"/>
-    </lcf76f155ced4ddcb4097134ff3c332f>
-  </documentManagement>
-</p:properties>
+<file path=customXml/item2.xml><?xml version="1.0" encoding="utf-8"?>
+<b:Sources xmlns:b="http://schemas.openxmlformats.org/officeDocument/2006/bibliography" xmlns="http://schemas.openxmlformats.org/officeDocument/2006/bibliography" SelectedStyle="\APASixthEditionOfficeOnline.xsl" StyleName="APA" Version="6"/>
 </file>
 
-<file path=customXml/item4.xml><?xml version="1.0" encoding="utf-8"?>
+<file path=customXml/item3.xml><?xml version="1.0" encoding="utf-8"?>
 <ct:contentTypeSchema xmlns:ct="http://schemas.microsoft.com/office/2006/metadata/contentType" xmlns:ma="http://schemas.microsoft.com/office/2006/metadata/properties/metaAttributes" ct:_="" ma:_="" ma:contentTypeName="Documento" ma:contentTypeID="0x010100CA478F3E97457941AD5DFA7FD227AABD" ma:contentTypeVersion="22" ma:contentTypeDescription="Crear nuevo documento." ma:contentTypeScope="" ma:versionID="66c0365ba43fa423fdebfe3835301f70">
   <xsd:schema xmlns:xsd="http://www.w3.org/2001/XMLSchema" xmlns:xs="http://www.w3.org/2001/XMLSchema" xmlns:p="http://schemas.microsoft.com/office/2006/metadata/properties" xmlns:ns2="94a2adb1-7235-421a-b956-10d69587efa3" xmlns:ns3="9339477a-c35a-4422-881e-f520aa9d72e8" targetNamespace="http://schemas.microsoft.com/office/2006/metadata/properties" ma:root="true" ma:fieldsID="c4ccded04bfa82b50009e5ba73485013" ns2:_="" ns3:_="">
     <xsd:import namespace="94a2adb1-7235-421a-b956-10d69587efa3"/>
@@ -2243,7 +2172,27 @@
 </ct:contentTypeSchema>
 </file>
 
+<file path=customXml/item4.xml><?xml version="1.0" encoding="utf-8"?>
+<p:properties xmlns:p="http://schemas.microsoft.com/office/2006/metadata/properties" xmlns:xsi="http://www.w3.org/2001/XMLSchema-instance" xmlns:pc="http://schemas.microsoft.com/office/infopath/2007/PartnerControls">
+  <documentManagement>
+    <Fechadecreaci_x00f3_n xmlns="94a2adb1-7235-421a-b956-10d69587efa3">2023-09-13T02:00:12+00:00</Fechadecreaci_x00f3_n>
+    <TaxCatchAll xmlns="9339477a-c35a-4422-881e-f520aa9d72e8" xsi:nil="true"/>
+    <lcf76f155ced4ddcb4097134ff3c332f xmlns="94a2adb1-7235-421a-b956-10d69587efa3">
+      <Terms xmlns="http://schemas.microsoft.com/office/infopath/2007/PartnerControls"/>
+    </lcf76f155ced4ddcb4097134ff3c332f>
+  </documentManagement>
+</p:properties>
+</file>
+
 <file path=customXml/itemProps1.xml><?xml version="1.0" encoding="utf-8"?>
+<ds:datastoreItem xmlns:ds="http://schemas.openxmlformats.org/officeDocument/2006/customXml" ds:itemID="{281DB2B9-510A-4D9C-95AB-EFDE4016C086}">
+  <ds:schemaRefs>
+    <ds:schemaRef ds:uri="http://schemas.microsoft.com/sharepoint/v3/contenttype/forms"/>
+  </ds:schemaRefs>
+</ds:datastoreItem>
+</file>
+
+<file path=customXml/itemProps2.xml><?xml version="1.0" encoding="utf-8"?>
 <ds:datastoreItem xmlns:ds="http://schemas.openxmlformats.org/officeDocument/2006/customXml" ds:itemID="{C3B7C576-6153-4213-8923-CF2BEC274A2A}">
   <ds:schemaRefs>
     <ds:schemaRef ds:uri="http://schemas.openxmlformats.org/officeDocument/2006/bibliography"/>
@@ -2251,26 +2200,7 @@
 </ds:datastoreItem>
 </file>
 
-<file path=customXml/itemProps2.xml><?xml version="1.0" encoding="utf-8"?>
-<ds:datastoreItem xmlns:ds="http://schemas.openxmlformats.org/officeDocument/2006/customXml" ds:itemID="{281DB2B9-510A-4D9C-95AB-EFDE4016C086}">
-  <ds:schemaRefs>
-    <ds:schemaRef ds:uri="http://schemas.microsoft.com/sharepoint/v3/contenttype/forms"/>
-  </ds:schemaRefs>
-</ds:datastoreItem>
-</file>
-
 <file path=customXml/itemProps3.xml><?xml version="1.0" encoding="utf-8"?>
-<ds:datastoreItem xmlns:ds="http://schemas.openxmlformats.org/officeDocument/2006/customXml" ds:itemID="{DF8F5FC8-FC2C-4947-9A7B-C92A98BD5916}">
-  <ds:schemaRefs>
-    <ds:schemaRef ds:uri="http://schemas.microsoft.com/office/2006/metadata/properties"/>
-    <ds:schemaRef ds:uri="http://schemas.microsoft.com/office/infopath/2007/PartnerControls"/>
-    <ds:schemaRef ds:uri="94a2adb1-7235-421a-b956-10d69587efa3"/>
-    <ds:schemaRef ds:uri="9339477a-c35a-4422-881e-f520aa9d72e8"/>
-  </ds:schemaRefs>
-</ds:datastoreItem>
-</file>
-
-<file path=customXml/itemProps4.xml><?xml version="1.0" encoding="utf-8"?>
 <ds:datastoreItem xmlns:ds="http://schemas.openxmlformats.org/officeDocument/2006/customXml" ds:itemID="{8739B60A-4F59-410A-9B41-D3F3788704C5}">
   <ds:schemaRefs>
     <ds:schemaRef ds:uri="http://schemas.microsoft.com/office/2006/metadata/contentType"/>
@@ -2287,4 +2217,15 @@
     <ds:schemaRef ds:uri="http://schemas.microsoft.com/internal/obd"/>
   </ds:schemaRefs>
 </ds:datastoreItem>
+</file>
+
+<file path=customXml/itemProps4.xml><?xml version="1.0" encoding="utf-8"?>
+<ds:datastoreItem xmlns:ds="http://schemas.openxmlformats.org/officeDocument/2006/customXml" ds:itemID="{DF8F5FC8-FC2C-4947-9A7B-C92A98BD5916}">
+  <ds:schemaRefs>
+    <ds:schemaRef ds:uri="http://schemas.microsoft.com/office/2006/metadata/properties"/>
+    <ds:schemaRef ds:uri="http://schemas.microsoft.com/office/infopath/2007/PartnerControls"/>
+    <ds:schemaRef ds:uri="94a2adb1-7235-421a-b956-10d69587efa3"/>
+    <ds:schemaRef ds:uri="9339477a-c35a-4422-881e-f520aa9d72e8"/>
+  </ds:schemaRefs>
+</ds:datastoreItem>
 </file>
</xml_diff>

<commit_message>
Update iREC_TemplateImagen.docx to improve date formatting and clarify electricity generation period
</commit_message>
<xml_diff>
--- a/n8n-nodes-docxtemplater/raw/refs/heads/master/samples/iREC_TemplateImagen.docx
+++ b/n8n-nodes-docxtemplater/raw/refs/heads/master/samples/iREC_TemplateImagen.docx
@@ -59,16 +59,16 @@
         <mc:AlternateContent>
           <mc:Choice Requires="wps">
             <w:drawing>
-              <wp:anchor distT="0" distB="0" distL="114300" distR="114300" simplePos="0" relativeHeight="251658240" behindDoc="0" locked="0" layoutInCell="1" allowOverlap="1" wp14:anchorId="2BD9C5AF" wp14:editId="4FC273F7">
+              <wp:anchor distT="0" distB="0" distL="114300" distR="114300" simplePos="0" relativeHeight="251658240" behindDoc="0" locked="0" layoutInCell="1" allowOverlap="1" wp14:anchorId="2BD9C5AF" wp14:editId="4E42914C">
                 <wp:simplePos x="0" y="0"/>
                 <wp:positionH relativeFrom="column">
-                  <wp:posOffset>-327660</wp:posOffset>
+                  <wp:posOffset>-594360</wp:posOffset>
                 </wp:positionH>
                 <wp:positionV relativeFrom="paragraph">
-                  <wp:posOffset>501650</wp:posOffset>
+                  <wp:posOffset>454025</wp:posOffset>
                 </wp:positionV>
-                <wp:extent cx="1514475" cy="285750"/>
-                <wp:effectExtent l="0" t="0" r="28575" b="19050"/>
+                <wp:extent cx="1733550" cy="457200"/>
+                <wp:effectExtent l="0" t="0" r="19050" b="19050"/>
                 <wp:wrapNone/>
                 <wp:docPr id="15205200" name="Rectángulo 1"/>
                 <wp:cNvGraphicFramePr/>
@@ -79,7 +79,7 @@
                       <wps:spPr>
                         <a:xfrm>
                           <a:off x="0" y="0"/>
-                          <a:ext cx="1514475" cy="285750"/>
+                          <a:ext cx="1733550" cy="457200"/>
                         </a:xfrm>
                         <a:prstGeom prst="rect">
                           <a:avLst/>
@@ -110,31 +110,23 @@
                           <w:p>
                             <w:pPr>
                               <w:jc w:val="center"/>
+                              <w:rPr>
+                                <w:lang w:val="en-US"/>
+                              </w:rPr>
                             </w:pPr>
                             <w:r>
-                              <w:t>{</w:t>
-                            </w:r>
-                            <w:proofErr w:type="spellStart"/>
-                            <w:r>
-                              <w:t>month</w:t>
-                            </w:r>
-                            <w:proofErr w:type="spellEnd"/>
-                            <w:r>
-                              <w:t>}</w:t>
+                              <w:rPr>
+                                <w:noProof/>
+                                <w:lang w:val="en-US"/>
+                              </w:rPr>
+                              <w:t>{month}</w:t>
                             </w:r>
                             <w:r>
-                              <w:t xml:space="preserve"> </w:t>
-                            </w:r>
-                            <w:r>
-                              <w:t>{</w:t>
-                            </w:r>
-                            <w:proofErr w:type="spellStart"/>
-                            <w:r>
-                              <w:t>year</w:t>
-                            </w:r>
-                            <w:proofErr w:type="spellEnd"/>
-                            <w:r>
-                              <w:t>}</w:t>
+                              <w:rPr>
+                                <w:noProof/>
+                                <w:lang w:val="en-US"/>
+                              </w:rPr>
+                              <w:t xml:space="preserve"> – {year}</w:t>
                             </w:r>
                           </w:p>
                         </w:txbxContent>
@@ -159,37 +151,29 @@
           </mc:Choice>
           <mc:Fallback>
             <w:pict>
-              <v:rect w14:anchorId="2BD9C5AF" id="Rectángulo 1" o:spid="_x0000_s1026" style="position:absolute;left:0;text-align:left;margin-left:-25.8pt;margin-top:39.5pt;width:119.25pt;height:22.5pt;z-index:251658240;visibility:visible;mso-wrap-style:square;mso-width-percent:0;mso-height-percent:0;mso-wrap-distance-left:9pt;mso-wrap-distance-top:0;mso-wrap-distance-right:9pt;mso-wrap-distance-bottom:0;mso-position-horizontal:absolute;mso-position-horizontal-relative:text;mso-position-vertical:absolute;mso-position-vertical-relative:text;mso-width-percent:0;mso-height-percent:0;mso-width-relative:margin;mso-height-relative:margin;v-text-anchor:middle" o:gfxdata="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" filled="f" strokecolor="red" strokeweight="1pt">
+              <v:rect w14:anchorId="2BD9C5AF" id="Rectángulo 1" o:spid="_x0000_s1026" style="position:absolute;left:0;text-align:left;margin-left:-46.8pt;margin-top:35.75pt;width:136.5pt;height:36pt;z-index:251658240;visibility:visible;mso-wrap-style:square;mso-width-percent:0;mso-height-percent:0;mso-wrap-distance-left:9pt;mso-wrap-distance-top:0;mso-wrap-distance-right:9pt;mso-wrap-distance-bottom:0;mso-position-horizontal:absolute;mso-position-horizontal-relative:text;mso-position-vertical:absolute;mso-position-vertical-relative:text;mso-width-percent:0;mso-height-percent:0;mso-width-relative:margin;mso-height-relative:margin;v-text-anchor:middle" o:gfxdata="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" filled="f" strokecolor="red" strokeweight="1pt">
                 <v:textbox>
                   <w:txbxContent>
                     <w:p>
                       <w:pPr>
                         <w:jc w:val="center"/>
+                        <w:rPr>
+                          <w:lang w:val="en-US"/>
+                        </w:rPr>
                       </w:pPr>
                       <w:r>
-                        <w:t>{</w:t>
-                      </w:r>
-                      <w:proofErr w:type="spellStart"/>
-                      <w:r>
-                        <w:t>month</w:t>
-                      </w:r>
-                      <w:proofErr w:type="spellEnd"/>
-                      <w:r>
-                        <w:t>}</w:t>
+                        <w:rPr>
+                          <w:noProof/>
+                          <w:lang w:val="en-US"/>
+                        </w:rPr>
+                        <w:t>{month}</w:t>
                       </w:r>
                       <w:r>
-                        <w:t xml:space="preserve"> </w:t>
-                      </w:r>
-                      <w:r>
-                        <w:t>{</w:t>
-                      </w:r>
-                      <w:proofErr w:type="spellStart"/>
-                      <w:r>
-                        <w:t>year</w:t>
-                      </w:r>
-                      <w:proofErr w:type="spellEnd"/>
-                      <w:r>
-                        <w:t>}</w:t>
+                        <w:rPr>
+                          <w:noProof/>
+                          <w:lang w:val="en-US"/>
+                        </w:rPr>
+                        <w:t xml:space="preserve"> – {year}</w:t>
                       </w:r>
                     </w:p>
                   </w:txbxContent>
@@ -388,7 +372,21 @@
           <w:noProof/>
           <w:lang w:val="en-US" w:eastAsia="es-MX"/>
         </w:rPr>
-        <w:t xml:space="preserve">From the month of </w:t>
+        <w:t>From the month</w:t>
+      </w:r>
+      <w:r>
+        <w:rPr>
+          <w:noProof/>
+          <w:lang w:val="en-US" w:eastAsia="es-MX"/>
+        </w:rPr>
+        <w:t>s</w:t>
+      </w:r>
+      <w:r>
+        <w:rPr>
+          <w:noProof/>
+          <w:lang w:val="en-US" w:eastAsia="es-MX"/>
+        </w:rPr>
+        <w:t xml:space="preserve"> of </w:t>
       </w:r>
       <w:r>
         <w:rPr>
@@ -455,26 +453,54 @@
           <w:lang w:val="en-US"/>
         </w:rPr>
       </w:pPr>
-      <w:proofErr w:type="gramStart"/>
       <w:r>
         <w:rPr>
           <w:b/>
           <w:lang w:val="en-US"/>
         </w:rPr>
-        <w:t>({%</w:t>
-      </w:r>
-      <w:proofErr w:type="gramEnd"/>
-      <w:r>
+        <w:t>({%image}</w:t>
+      </w:r>
+    </w:p>
+    <w:p>
+      <w:pPr>
         <w:rPr>
           <w:b/>
           <w:lang w:val="en-US"/>
         </w:rPr>
-        <w:t>image}</w:t>
+      </w:pPr>
+      <w:r>
+        <w:rPr>
+          <w:b/>
+          <w:lang w:val="en-US"/>
+        </w:rPr>
+        <w:t xml:space="preserve">Third Party </w:t>
       </w:r>
     </w:p>
     <w:p>
       <w:pPr>
         <w:rPr>
+          <w:lang w:val="en-US"/>
+        </w:rPr>
+      </w:pPr>
+    </w:p>
+    <w:p>
+      <w:pPr>
+        <w:spacing w:after="0" w:line="240" w:lineRule="auto"/>
+        <w:rPr>
+          <w:lang w:val="en-US"/>
+        </w:rPr>
+      </w:pPr>
+      <w:r>
+        <w:rPr>
+          <w:lang w:val="en-US"/>
+        </w:rPr>
+        <w:t>_______________________________________</w:t>
+      </w:r>
+    </w:p>
+    <w:p>
+      <w:pPr>
+        <w:spacing w:after="0" w:line="240" w:lineRule="auto"/>
+        <w:rPr>
           <w:b/>
           <w:lang w:val="en-US"/>
         </w:rPr>
@@ -484,67 +510,14 @@
           <w:b/>
           <w:lang w:val="en-US"/>
         </w:rPr>
-        <w:t xml:space="preserve">Third Party </w:t>
-      </w:r>
-    </w:p>
-    <w:p>
-      <w:pPr>
-        <w:rPr>
-          <w:lang w:val="en-US"/>
-        </w:rPr>
-      </w:pPr>
-    </w:p>
-    <w:p>
-      <w:pPr>
-        <w:spacing w:after="0" w:line="240" w:lineRule="auto"/>
-        <w:rPr>
-          <w:lang w:val="en-US"/>
-        </w:rPr>
-      </w:pPr>
-      <w:r>
-        <w:rPr>
-          <w:lang w:val="en-US"/>
-        </w:rPr>
-        <w:t>_______________________________________</w:t>
-      </w:r>
-    </w:p>
-    <w:p>
-      <w:pPr>
-        <w:spacing w:after="0" w:line="240" w:lineRule="auto"/>
+        <w:t xml:space="preserve">Leader Auditor: </w:t>
+      </w:r>
+      <w:r>
         <w:rPr>
           <w:b/>
           <w:lang w:val="en-US"/>
         </w:rPr>
-      </w:pPr>
-      <w:r>
-        <w:rPr>
-          <w:b/>
-          <w:lang w:val="en-US"/>
-        </w:rPr>
-        <w:t xml:space="preserve">Leader Auditor: </w:t>
-      </w:r>
-      <w:r>
-        <w:rPr>
-          <w:b/>
-          <w:lang w:val="en-US"/>
-        </w:rPr>
-        <w:t>{</w:t>
-      </w:r>
-      <w:proofErr w:type="spellStart"/>
-      <w:r>
-        <w:rPr>
-          <w:b/>
-          <w:lang w:val="en-US"/>
-        </w:rPr>
-        <w:t>LeadAuditor</w:t>
-      </w:r>
-      <w:proofErr w:type="spellEnd"/>
-      <w:r>
-        <w:rPr>
-          <w:b/>
-          <w:lang w:val="en-US"/>
-        </w:rPr>
-        <w:t>}</w:t>
+        <w:t>{LeadAuditor}</w:t>
       </w:r>
       <w:r>
         <w:rPr>
@@ -1492,6 +1465,7 @@
   <w:style w:type="character" w:default="1" w:styleId="Fuentedeprrafopredeter">
     <w:name w:val="Default Paragraph Font"/>
     <w:uiPriority w:val="1"/>
+    <w:semiHidden/>
     <w:unhideWhenUsed/>
   </w:style>
   <w:style w:type="table" w:default="1" w:styleId="Tablanormal">
@@ -1893,6 +1867,10 @@
 </file>
 
 <file path=customXml/item1.xml><?xml version="1.0" encoding="utf-8"?>
+<b:Sources xmlns:b="http://schemas.openxmlformats.org/officeDocument/2006/bibliography" xmlns="http://schemas.openxmlformats.org/officeDocument/2006/bibliography" SelectedStyle="\APASixthEditionOfficeOnline.xsl" StyleName="APA" Version="6"/>
+</file>
+
+<file path=customXml/item2.xml><?xml version="1.0" encoding="utf-8"?>
 <?mso-contentType ?>
 <FormTemplates xmlns="http://schemas.microsoft.com/sharepoint/v3/contenttype/forms">
   <Display>DocumentLibraryForm</Display>
@@ -1901,11 +1879,19 @@
 </FormTemplates>
 </file>
 
-<file path=customXml/item2.xml><?xml version="1.0" encoding="utf-8"?>
-<b:Sources xmlns:b="http://schemas.openxmlformats.org/officeDocument/2006/bibliography" xmlns="http://schemas.openxmlformats.org/officeDocument/2006/bibliography" SelectedStyle="\APASixthEditionOfficeOnline.xsl" StyleName="APA" Version="6"/>
+<file path=customXml/item3.xml><?xml version="1.0" encoding="utf-8"?>
+<p:properties xmlns:p="http://schemas.microsoft.com/office/2006/metadata/properties" xmlns:xsi="http://www.w3.org/2001/XMLSchema-instance" xmlns:pc="http://schemas.microsoft.com/office/infopath/2007/PartnerControls">
+  <documentManagement>
+    <Fechadecreaci_x00f3_n xmlns="94a2adb1-7235-421a-b956-10d69587efa3">2023-09-13T02:00:12+00:00</Fechadecreaci_x00f3_n>
+    <TaxCatchAll xmlns="9339477a-c35a-4422-881e-f520aa9d72e8" xsi:nil="true"/>
+    <lcf76f155ced4ddcb4097134ff3c332f xmlns="94a2adb1-7235-421a-b956-10d69587efa3">
+      <Terms xmlns="http://schemas.microsoft.com/office/infopath/2007/PartnerControls"/>
+    </lcf76f155ced4ddcb4097134ff3c332f>
+  </documentManagement>
+</p:properties>
 </file>
 
-<file path=customXml/item3.xml><?xml version="1.0" encoding="utf-8"?>
+<file path=customXml/item4.xml><?xml version="1.0" encoding="utf-8"?>
 <ct:contentTypeSchema xmlns:ct="http://schemas.microsoft.com/office/2006/metadata/contentType" xmlns:ma="http://schemas.microsoft.com/office/2006/metadata/properties/metaAttributes" ct:_="" ma:_="" ma:contentTypeName="Documento" ma:contentTypeID="0x010100CA478F3E97457941AD5DFA7FD227AABD" ma:contentTypeVersion="22" ma:contentTypeDescription="Crear nuevo documento." ma:contentTypeScope="" ma:versionID="66c0365ba43fa423fdebfe3835301f70">
   <xsd:schema xmlns:xsd="http://www.w3.org/2001/XMLSchema" xmlns:xs="http://www.w3.org/2001/XMLSchema" xmlns:p="http://schemas.microsoft.com/office/2006/metadata/properties" xmlns:ns2="94a2adb1-7235-421a-b956-10d69587efa3" xmlns:ns3="9339477a-c35a-4422-881e-f520aa9d72e8" targetNamespace="http://schemas.microsoft.com/office/2006/metadata/properties" ma:root="true" ma:fieldsID="c4ccded04bfa82b50009e5ba73485013" ns2:_="" ns3:_="">
     <xsd:import namespace="94a2adb1-7235-421a-b956-10d69587efa3"/>
@@ -2172,19 +2158,15 @@
 </ct:contentTypeSchema>
 </file>
 
-<file path=customXml/item4.xml><?xml version="1.0" encoding="utf-8"?>
-<p:properties xmlns:p="http://schemas.microsoft.com/office/2006/metadata/properties" xmlns:xsi="http://www.w3.org/2001/XMLSchema-instance" xmlns:pc="http://schemas.microsoft.com/office/infopath/2007/PartnerControls">
-  <documentManagement>
-    <Fechadecreaci_x00f3_n xmlns="94a2adb1-7235-421a-b956-10d69587efa3">2023-09-13T02:00:12+00:00</Fechadecreaci_x00f3_n>
-    <TaxCatchAll xmlns="9339477a-c35a-4422-881e-f520aa9d72e8" xsi:nil="true"/>
-    <lcf76f155ced4ddcb4097134ff3c332f xmlns="94a2adb1-7235-421a-b956-10d69587efa3">
-      <Terms xmlns="http://schemas.microsoft.com/office/infopath/2007/PartnerControls"/>
-    </lcf76f155ced4ddcb4097134ff3c332f>
-  </documentManagement>
-</p:properties>
+<file path=customXml/itemProps1.xml><?xml version="1.0" encoding="utf-8"?>
+<ds:datastoreItem xmlns:ds="http://schemas.openxmlformats.org/officeDocument/2006/customXml" ds:itemID="{C3B7C576-6153-4213-8923-CF2BEC274A2A}">
+  <ds:schemaRefs>
+    <ds:schemaRef ds:uri="http://schemas.openxmlformats.org/officeDocument/2006/bibliography"/>
+  </ds:schemaRefs>
+</ds:datastoreItem>
 </file>
 
-<file path=customXml/itemProps1.xml><?xml version="1.0" encoding="utf-8"?>
+<file path=customXml/itemProps2.xml><?xml version="1.0" encoding="utf-8"?>
 <ds:datastoreItem xmlns:ds="http://schemas.openxmlformats.org/officeDocument/2006/customXml" ds:itemID="{281DB2B9-510A-4D9C-95AB-EFDE4016C086}">
   <ds:schemaRefs>
     <ds:schemaRef ds:uri="http://schemas.microsoft.com/sharepoint/v3/contenttype/forms"/>
@@ -2192,15 +2174,18 @@
 </ds:datastoreItem>
 </file>
 
-<file path=customXml/itemProps2.xml><?xml version="1.0" encoding="utf-8"?>
-<ds:datastoreItem xmlns:ds="http://schemas.openxmlformats.org/officeDocument/2006/customXml" ds:itemID="{C3B7C576-6153-4213-8923-CF2BEC274A2A}">
+<file path=customXml/itemProps3.xml><?xml version="1.0" encoding="utf-8"?>
+<ds:datastoreItem xmlns:ds="http://schemas.openxmlformats.org/officeDocument/2006/customXml" ds:itemID="{DF8F5FC8-FC2C-4947-9A7B-C92A98BD5916}">
   <ds:schemaRefs>
-    <ds:schemaRef ds:uri="http://schemas.openxmlformats.org/officeDocument/2006/bibliography"/>
+    <ds:schemaRef ds:uri="http://schemas.microsoft.com/office/2006/metadata/properties"/>
+    <ds:schemaRef ds:uri="http://schemas.microsoft.com/office/infopath/2007/PartnerControls"/>
+    <ds:schemaRef ds:uri="94a2adb1-7235-421a-b956-10d69587efa3"/>
+    <ds:schemaRef ds:uri="9339477a-c35a-4422-881e-f520aa9d72e8"/>
   </ds:schemaRefs>
 </ds:datastoreItem>
 </file>
 
-<file path=customXml/itemProps3.xml><?xml version="1.0" encoding="utf-8"?>
+<file path=customXml/itemProps4.xml><?xml version="1.0" encoding="utf-8"?>
 <ds:datastoreItem xmlns:ds="http://schemas.openxmlformats.org/officeDocument/2006/customXml" ds:itemID="{8739B60A-4F59-410A-9B41-D3F3788704C5}">
   <ds:schemaRefs>
     <ds:schemaRef ds:uri="http://schemas.microsoft.com/office/2006/metadata/contentType"/>
@@ -2217,15 +2202,4 @@
     <ds:schemaRef ds:uri="http://schemas.microsoft.com/internal/obd"/>
   </ds:schemaRefs>
 </ds:datastoreItem>
-</file>
-
-<file path=customXml/itemProps4.xml><?xml version="1.0" encoding="utf-8"?>
-<ds:datastoreItem xmlns:ds="http://schemas.openxmlformats.org/officeDocument/2006/customXml" ds:itemID="{DF8F5FC8-FC2C-4947-9A7B-C92A98BD5916}">
-  <ds:schemaRefs>
-    <ds:schemaRef ds:uri="http://schemas.microsoft.com/office/2006/metadata/properties"/>
-    <ds:schemaRef ds:uri="http://schemas.microsoft.com/office/infopath/2007/PartnerControls"/>
-    <ds:schemaRef ds:uri="94a2adb1-7235-421a-b956-10d69587efa3"/>
-    <ds:schemaRef ds:uri="9339477a-c35a-4422-881e-f520aa9d72e8"/>
-  </ds:schemaRefs>
-</ds:datastoreItem>
 </file>
</xml_diff>

<commit_message>
Update iREC_TemplateImagen.docx to enhance formatting and improve clarity of variable placeholders
</commit_message>
<xml_diff>
--- a/n8n-nodes-docxtemplater/raw/refs/heads/master/samples/iREC_TemplateImagen.docx
+++ b/n8n-nodes-docxtemplater/raw/refs/heads/master/samples/iREC_TemplateImagen.docx
@@ -59,16 +59,16 @@
         <mc:AlternateContent>
           <mc:Choice Requires="wps">
             <w:drawing>
-              <wp:anchor distT="0" distB="0" distL="114300" distR="114300" simplePos="0" relativeHeight="251658240" behindDoc="0" locked="0" layoutInCell="1" allowOverlap="1" wp14:anchorId="2BD9C5AF" wp14:editId="4E42914C">
+              <wp:anchor distT="0" distB="0" distL="114300" distR="114300" simplePos="0" relativeHeight="251658240" behindDoc="0" locked="0" layoutInCell="1" allowOverlap="1" wp14:anchorId="2BD9C5AF" wp14:editId="5CD71365">
                 <wp:simplePos x="0" y="0"/>
                 <wp:positionH relativeFrom="column">
                   <wp:posOffset>-594360</wp:posOffset>
                 </wp:positionH>
                 <wp:positionV relativeFrom="paragraph">
-                  <wp:posOffset>454025</wp:posOffset>
+                  <wp:posOffset>454024</wp:posOffset>
                 </wp:positionV>
-                <wp:extent cx="1733550" cy="457200"/>
-                <wp:effectExtent l="0" t="0" r="19050" b="19050"/>
+                <wp:extent cx="1733550" cy="523875"/>
+                <wp:effectExtent l="0" t="0" r="19050" b="28575"/>
                 <wp:wrapNone/>
                 <wp:docPr id="15205200" name="Rectángulo 1"/>
                 <wp:cNvGraphicFramePr/>
@@ -79,7 +79,7 @@
                       <wps:spPr>
                         <a:xfrm>
                           <a:off x="0" y="0"/>
-                          <a:ext cx="1733550" cy="457200"/>
+                          <a:ext cx="1733550" cy="523875"/>
                         </a:xfrm>
                         <a:prstGeom prst="rect">
                           <a:avLst/>
@@ -151,7 +151,7 @@
           </mc:Choice>
           <mc:Fallback>
             <w:pict>
-              <v:rect w14:anchorId="2BD9C5AF" id="Rectángulo 1" o:spid="_x0000_s1026" style="position:absolute;left:0;text-align:left;margin-left:-46.8pt;margin-top:35.75pt;width:136.5pt;height:36pt;z-index:251658240;visibility:visible;mso-wrap-style:square;mso-width-percent:0;mso-height-percent:0;mso-wrap-distance-left:9pt;mso-wrap-distance-top:0;mso-wrap-distance-right:9pt;mso-wrap-distance-bottom:0;mso-position-horizontal:absolute;mso-position-horizontal-relative:text;mso-position-vertical:absolute;mso-position-vertical-relative:text;mso-width-percent:0;mso-height-percent:0;mso-width-relative:margin;mso-height-relative:margin;v-text-anchor:middle" o:gfxdata="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" filled="f" strokecolor="red" strokeweight="1pt">
+              <v:rect w14:anchorId="2BD9C5AF" id="Rectángulo 1" o:spid="_x0000_s1026" style="position:absolute;left:0;text-align:left;margin-left:-46.8pt;margin-top:35.75pt;width:136.5pt;height:41.25pt;z-index:251658240;visibility:visible;mso-wrap-style:square;mso-width-percent:0;mso-height-percent:0;mso-wrap-distance-left:9pt;mso-wrap-distance-top:0;mso-wrap-distance-right:9pt;mso-wrap-distance-bottom:0;mso-position-horizontal:absolute;mso-position-horizontal-relative:text;mso-position-vertical:absolute;mso-position-vertical-relative:text;mso-width-percent:0;mso-height-percent:0;mso-width-relative:margin;mso-height-relative:margin;v-text-anchor:middle" o:gfxdata="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" filled="f" strokecolor="red" strokeweight="1pt">
                 <v:textbox>
                   <w:txbxContent>
                     <w:p>
@@ -453,12 +453,21 @@
           <w:lang w:val="en-US"/>
         </w:rPr>
       </w:pPr>
+      <w:proofErr w:type="gramStart"/>
       <w:r>
         <w:rPr>
           <w:b/>
           <w:lang w:val="en-US"/>
         </w:rPr>
-        <w:t>({%image}</w:t>
+        <w:t>({%</w:t>
+      </w:r>
+      <w:proofErr w:type="gramEnd"/>
+      <w:r>
+        <w:rPr>
+          <w:b/>
+          <w:lang w:val="en-US"/>
+        </w:rPr>
+        <w:t>image}</w:t>
       </w:r>
     </w:p>
     <w:p>
@@ -517,7 +526,23 @@
           <w:b/>
           <w:lang w:val="en-US"/>
         </w:rPr>
-        <w:t>{LeadAuditor}</w:t>
+        <w:t>{</w:t>
+      </w:r>
+      <w:proofErr w:type="spellStart"/>
+      <w:r>
+        <w:rPr>
+          <w:b/>
+          <w:lang w:val="en-US"/>
+        </w:rPr>
+        <w:t>LeadAuditor</w:t>
+      </w:r>
+      <w:proofErr w:type="spellEnd"/>
+      <w:r>
+        <w:rPr>
+          <w:b/>
+          <w:lang w:val="en-US"/>
+        </w:rPr>
+        <w:t>}</w:t>
       </w:r>
       <w:r>
         <w:rPr>
@@ -1867,10 +1892,6 @@
 </file>
 
 <file path=customXml/item1.xml><?xml version="1.0" encoding="utf-8"?>
-<b:Sources xmlns:b="http://schemas.openxmlformats.org/officeDocument/2006/bibliography" xmlns="http://schemas.openxmlformats.org/officeDocument/2006/bibliography" SelectedStyle="\APASixthEditionOfficeOnline.xsl" StyleName="APA" Version="6"/>
-</file>
-
-<file path=customXml/item2.xml><?xml version="1.0" encoding="utf-8"?>
 <?mso-contentType ?>
 <FormTemplates xmlns="http://schemas.microsoft.com/sharepoint/v3/contenttype/forms">
   <Display>DocumentLibraryForm</Display>
@@ -1879,19 +1900,11 @@
 </FormTemplates>
 </file>
 
-<file path=customXml/item3.xml><?xml version="1.0" encoding="utf-8"?>
-<p:properties xmlns:p="http://schemas.microsoft.com/office/2006/metadata/properties" xmlns:xsi="http://www.w3.org/2001/XMLSchema-instance" xmlns:pc="http://schemas.microsoft.com/office/infopath/2007/PartnerControls">
-  <documentManagement>
-    <Fechadecreaci_x00f3_n xmlns="94a2adb1-7235-421a-b956-10d69587efa3">2023-09-13T02:00:12+00:00</Fechadecreaci_x00f3_n>
-    <TaxCatchAll xmlns="9339477a-c35a-4422-881e-f520aa9d72e8" xsi:nil="true"/>
-    <lcf76f155ced4ddcb4097134ff3c332f xmlns="94a2adb1-7235-421a-b956-10d69587efa3">
-      <Terms xmlns="http://schemas.microsoft.com/office/infopath/2007/PartnerControls"/>
-    </lcf76f155ced4ddcb4097134ff3c332f>
-  </documentManagement>
-</p:properties>
+<file path=customXml/item2.xml><?xml version="1.0" encoding="utf-8"?>
+<b:Sources xmlns:b="http://schemas.openxmlformats.org/officeDocument/2006/bibliography" xmlns="http://schemas.openxmlformats.org/officeDocument/2006/bibliography" SelectedStyle="\APASixthEditionOfficeOnline.xsl" StyleName="APA" Version="6"/>
 </file>
 
-<file path=customXml/item4.xml><?xml version="1.0" encoding="utf-8"?>
+<file path=customXml/item3.xml><?xml version="1.0" encoding="utf-8"?>
 <ct:contentTypeSchema xmlns:ct="http://schemas.microsoft.com/office/2006/metadata/contentType" xmlns:ma="http://schemas.microsoft.com/office/2006/metadata/properties/metaAttributes" ct:_="" ma:_="" ma:contentTypeName="Documento" ma:contentTypeID="0x010100CA478F3E97457941AD5DFA7FD227AABD" ma:contentTypeVersion="22" ma:contentTypeDescription="Crear nuevo documento." ma:contentTypeScope="" ma:versionID="66c0365ba43fa423fdebfe3835301f70">
   <xsd:schema xmlns:xsd="http://www.w3.org/2001/XMLSchema" xmlns:xs="http://www.w3.org/2001/XMLSchema" xmlns:p="http://schemas.microsoft.com/office/2006/metadata/properties" xmlns:ns2="94a2adb1-7235-421a-b956-10d69587efa3" xmlns:ns3="9339477a-c35a-4422-881e-f520aa9d72e8" targetNamespace="http://schemas.microsoft.com/office/2006/metadata/properties" ma:root="true" ma:fieldsID="c4ccded04bfa82b50009e5ba73485013" ns2:_="" ns3:_="">
     <xsd:import namespace="94a2adb1-7235-421a-b956-10d69587efa3"/>
@@ -2158,7 +2171,27 @@
 </ct:contentTypeSchema>
 </file>
 
+<file path=customXml/item4.xml><?xml version="1.0" encoding="utf-8"?>
+<p:properties xmlns:p="http://schemas.microsoft.com/office/2006/metadata/properties" xmlns:xsi="http://www.w3.org/2001/XMLSchema-instance" xmlns:pc="http://schemas.microsoft.com/office/infopath/2007/PartnerControls">
+  <documentManagement>
+    <Fechadecreaci_x00f3_n xmlns="94a2adb1-7235-421a-b956-10d69587efa3">2023-09-13T02:00:12+00:00</Fechadecreaci_x00f3_n>
+    <TaxCatchAll xmlns="9339477a-c35a-4422-881e-f520aa9d72e8" xsi:nil="true"/>
+    <lcf76f155ced4ddcb4097134ff3c332f xmlns="94a2adb1-7235-421a-b956-10d69587efa3">
+      <Terms xmlns="http://schemas.microsoft.com/office/infopath/2007/PartnerControls"/>
+    </lcf76f155ced4ddcb4097134ff3c332f>
+  </documentManagement>
+</p:properties>
+</file>
+
 <file path=customXml/itemProps1.xml><?xml version="1.0" encoding="utf-8"?>
+<ds:datastoreItem xmlns:ds="http://schemas.openxmlformats.org/officeDocument/2006/customXml" ds:itemID="{281DB2B9-510A-4D9C-95AB-EFDE4016C086}">
+  <ds:schemaRefs>
+    <ds:schemaRef ds:uri="http://schemas.microsoft.com/sharepoint/v3/contenttype/forms"/>
+  </ds:schemaRefs>
+</ds:datastoreItem>
+</file>
+
+<file path=customXml/itemProps2.xml><?xml version="1.0" encoding="utf-8"?>
 <ds:datastoreItem xmlns:ds="http://schemas.openxmlformats.org/officeDocument/2006/customXml" ds:itemID="{C3B7C576-6153-4213-8923-CF2BEC274A2A}">
   <ds:schemaRefs>
     <ds:schemaRef ds:uri="http://schemas.openxmlformats.org/officeDocument/2006/bibliography"/>
@@ -2166,26 +2199,7 @@
 </ds:datastoreItem>
 </file>
 
-<file path=customXml/itemProps2.xml><?xml version="1.0" encoding="utf-8"?>
-<ds:datastoreItem xmlns:ds="http://schemas.openxmlformats.org/officeDocument/2006/customXml" ds:itemID="{281DB2B9-510A-4D9C-95AB-EFDE4016C086}">
-  <ds:schemaRefs>
-    <ds:schemaRef ds:uri="http://schemas.microsoft.com/sharepoint/v3/contenttype/forms"/>
-  </ds:schemaRefs>
-</ds:datastoreItem>
-</file>
-
 <file path=customXml/itemProps3.xml><?xml version="1.0" encoding="utf-8"?>
-<ds:datastoreItem xmlns:ds="http://schemas.openxmlformats.org/officeDocument/2006/customXml" ds:itemID="{DF8F5FC8-FC2C-4947-9A7B-C92A98BD5916}">
-  <ds:schemaRefs>
-    <ds:schemaRef ds:uri="http://schemas.microsoft.com/office/2006/metadata/properties"/>
-    <ds:schemaRef ds:uri="http://schemas.microsoft.com/office/infopath/2007/PartnerControls"/>
-    <ds:schemaRef ds:uri="94a2adb1-7235-421a-b956-10d69587efa3"/>
-    <ds:schemaRef ds:uri="9339477a-c35a-4422-881e-f520aa9d72e8"/>
-  </ds:schemaRefs>
-</ds:datastoreItem>
-</file>
-
-<file path=customXml/itemProps4.xml><?xml version="1.0" encoding="utf-8"?>
 <ds:datastoreItem xmlns:ds="http://schemas.openxmlformats.org/officeDocument/2006/customXml" ds:itemID="{8739B60A-4F59-410A-9B41-D3F3788704C5}">
   <ds:schemaRefs>
     <ds:schemaRef ds:uri="http://schemas.microsoft.com/office/2006/metadata/contentType"/>
@@ -2202,4 +2216,15 @@
     <ds:schemaRef ds:uri="http://schemas.microsoft.com/internal/obd"/>
   </ds:schemaRefs>
 </ds:datastoreItem>
+</file>
+
+<file path=customXml/itemProps4.xml><?xml version="1.0" encoding="utf-8"?>
+<ds:datastoreItem xmlns:ds="http://schemas.openxmlformats.org/officeDocument/2006/customXml" ds:itemID="{DF8F5FC8-FC2C-4947-9A7B-C92A98BD5916}">
+  <ds:schemaRefs>
+    <ds:schemaRef ds:uri="http://schemas.microsoft.com/office/2006/metadata/properties"/>
+    <ds:schemaRef ds:uri="http://schemas.microsoft.com/office/infopath/2007/PartnerControls"/>
+    <ds:schemaRef ds:uri="94a2adb1-7235-421a-b956-10d69587efa3"/>
+    <ds:schemaRef ds:uri="9339477a-c35a-4422-881e-f520aa9d72e8"/>
+  </ds:schemaRefs>
+</ds:datastoreItem>
 </file>
</xml_diff>

<commit_message>
Update iREC_TemplateImagen.docx to add spacing for improved readability in the electricity generation section
</commit_message>
<xml_diff>
--- a/n8n-nodes-docxtemplater/raw/refs/heads/master/samples/iREC_TemplateImagen.docx
+++ b/n8n-nodes-docxtemplater/raw/refs/heads/master/samples/iREC_TemplateImagen.docx
@@ -59,15 +59,15 @@
         <mc:AlternateContent>
           <mc:Choice Requires="wps">
             <w:drawing>
-              <wp:anchor distT="0" distB="0" distL="114300" distR="114300" simplePos="0" relativeHeight="251658240" behindDoc="0" locked="0" layoutInCell="1" allowOverlap="1" wp14:anchorId="2BD9C5AF" wp14:editId="5CD71365">
+              <wp:anchor distT="0" distB="0" distL="114300" distR="114300" simplePos="0" relativeHeight="251658240" behindDoc="0" locked="0" layoutInCell="1" allowOverlap="1" wp14:anchorId="2BD9C5AF" wp14:editId="40CFF2A1">
                 <wp:simplePos x="0" y="0"/>
                 <wp:positionH relativeFrom="column">
-                  <wp:posOffset>-594360</wp:posOffset>
+                  <wp:posOffset>-689610</wp:posOffset>
                 </wp:positionH>
                 <wp:positionV relativeFrom="paragraph">
-                  <wp:posOffset>454024</wp:posOffset>
+                  <wp:posOffset>434975</wp:posOffset>
                 </wp:positionV>
-                <wp:extent cx="1733550" cy="523875"/>
+                <wp:extent cx="1828800" cy="676275"/>
                 <wp:effectExtent l="0" t="0" r="19050" b="28575"/>
                 <wp:wrapNone/>
                 <wp:docPr id="15205200" name="Rectángulo 1"/>
@@ -79,7 +79,7 @@
                       <wps:spPr>
                         <a:xfrm>
                           <a:off x="0" y="0"/>
-                          <a:ext cx="1733550" cy="523875"/>
+                          <a:ext cx="1828800" cy="676275"/>
                         </a:xfrm>
                         <a:prstGeom prst="rect">
                           <a:avLst/>
@@ -151,7 +151,7 @@
           </mc:Choice>
           <mc:Fallback>
             <w:pict>
-              <v:rect w14:anchorId="2BD9C5AF" id="Rectángulo 1" o:spid="_x0000_s1026" style="position:absolute;left:0;text-align:left;margin-left:-46.8pt;margin-top:35.75pt;width:136.5pt;height:41.25pt;z-index:251658240;visibility:visible;mso-wrap-style:square;mso-width-percent:0;mso-height-percent:0;mso-wrap-distance-left:9pt;mso-wrap-distance-top:0;mso-wrap-distance-right:9pt;mso-wrap-distance-bottom:0;mso-position-horizontal:absolute;mso-position-horizontal-relative:text;mso-position-vertical:absolute;mso-position-vertical-relative:text;mso-width-percent:0;mso-height-percent:0;mso-width-relative:margin;mso-height-relative:margin;v-text-anchor:middle" o:gfxdata="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" filled="f" strokecolor="red" strokeweight="1pt">
+              <v:rect w14:anchorId="2BD9C5AF" id="Rectángulo 1" o:spid="_x0000_s1026" style="position:absolute;left:0;text-align:left;margin-left:-54.3pt;margin-top:34.25pt;width:2in;height:53.25pt;z-index:251658240;visibility:visible;mso-wrap-style:square;mso-width-percent:0;mso-height-percent:0;mso-wrap-distance-left:9pt;mso-wrap-distance-top:0;mso-wrap-distance-right:9pt;mso-wrap-distance-bottom:0;mso-position-horizontal:absolute;mso-position-horizontal-relative:text;mso-position-vertical:absolute;mso-position-vertical-relative:text;mso-width-percent:0;mso-height-percent:0;mso-width-relative:margin;mso-height-relative:margin;v-text-anchor:middle" o:gfxdata="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" filled="f" strokecolor="red" strokeweight="1pt">
                 <v:textbox>
                   <w:txbxContent>
                     <w:p>
@@ -439,6 +439,15 @@
     </w:p>
     <w:p>
       <w:pPr>
+        <w:rPr>
+          <w:b/>
+          <w:lang w:val="en-US"/>
+        </w:rPr>
+      </w:pPr>
+    </w:p>
+    <w:p>
+      <w:pPr>
+        <w:jc w:val="center"/>
         <w:rPr>
           <w:b/>
           <w:lang w:val="en-US"/>
@@ -1892,6 +1901,10 @@
 </file>
 
 <file path=customXml/item1.xml><?xml version="1.0" encoding="utf-8"?>
+<b:Sources xmlns:b="http://schemas.openxmlformats.org/officeDocument/2006/bibliography" xmlns="http://schemas.openxmlformats.org/officeDocument/2006/bibliography" SelectedStyle="\APASixthEditionOfficeOnline.xsl" StyleName="APA" Version="6"/>
+</file>
+
+<file path=customXml/item2.xml><?xml version="1.0" encoding="utf-8"?>
 <?mso-contentType ?>
 <FormTemplates xmlns="http://schemas.microsoft.com/sharepoint/v3/contenttype/forms">
   <Display>DocumentLibraryForm</Display>
@@ -1900,11 +1913,19 @@
 </FormTemplates>
 </file>
 
-<file path=customXml/item2.xml><?xml version="1.0" encoding="utf-8"?>
-<b:Sources xmlns:b="http://schemas.openxmlformats.org/officeDocument/2006/bibliography" xmlns="http://schemas.openxmlformats.org/officeDocument/2006/bibliography" SelectedStyle="\APASixthEditionOfficeOnline.xsl" StyleName="APA" Version="6"/>
+<file path=customXml/item3.xml><?xml version="1.0" encoding="utf-8"?>
+<p:properties xmlns:p="http://schemas.microsoft.com/office/2006/metadata/properties" xmlns:xsi="http://www.w3.org/2001/XMLSchema-instance" xmlns:pc="http://schemas.microsoft.com/office/infopath/2007/PartnerControls">
+  <documentManagement>
+    <Fechadecreaci_x00f3_n xmlns="94a2adb1-7235-421a-b956-10d69587efa3">2023-09-13T02:00:12+00:00</Fechadecreaci_x00f3_n>
+    <TaxCatchAll xmlns="9339477a-c35a-4422-881e-f520aa9d72e8" xsi:nil="true"/>
+    <lcf76f155ced4ddcb4097134ff3c332f xmlns="94a2adb1-7235-421a-b956-10d69587efa3">
+      <Terms xmlns="http://schemas.microsoft.com/office/infopath/2007/PartnerControls"/>
+    </lcf76f155ced4ddcb4097134ff3c332f>
+  </documentManagement>
+</p:properties>
 </file>
 
-<file path=customXml/item3.xml><?xml version="1.0" encoding="utf-8"?>
+<file path=customXml/item4.xml><?xml version="1.0" encoding="utf-8"?>
 <ct:contentTypeSchema xmlns:ct="http://schemas.microsoft.com/office/2006/metadata/contentType" xmlns:ma="http://schemas.microsoft.com/office/2006/metadata/properties/metaAttributes" ct:_="" ma:_="" ma:contentTypeName="Documento" ma:contentTypeID="0x010100CA478F3E97457941AD5DFA7FD227AABD" ma:contentTypeVersion="22" ma:contentTypeDescription="Crear nuevo documento." ma:contentTypeScope="" ma:versionID="66c0365ba43fa423fdebfe3835301f70">
   <xsd:schema xmlns:xsd="http://www.w3.org/2001/XMLSchema" xmlns:xs="http://www.w3.org/2001/XMLSchema" xmlns:p="http://schemas.microsoft.com/office/2006/metadata/properties" xmlns:ns2="94a2adb1-7235-421a-b956-10d69587efa3" xmlns:ns3="9339477a-c35a-4422-881e-f520aa9d72e8" targetNamespace="http://schemas.microsoft.com/office/2006/metadata/properties" ma:root="true" ma:fieldsID="c4ccded04bfa82b50009e5ba73485013" ns2:_="" ns3:_="">
     <xsd:import namespace="94a2adb1-7235-421a-b956-10d69587efa3"/>
@@ -2171,19 +2192,15 @@
 </ct:contentTypeSchema>
 </file>
 
-<file path=customXml/item4.xml><?xml version="1.0" encoding="utf-8"?>
-<p:properties xmlns:p="http://schemas.microsoft.com/office/2006/metadata/properties" xmlns:xsi="http://www.w3.org/2001/XMLSchema-instance" xmlns:pc="http://schemas.microsoft.com/office/infopath/2007/PartnerControls">
-  <documentManagement>
-    <Fechadecreaci_x00f3_n xmlns="94a2adb1-7235-421a-b956-10d69587efa3">2023-09-13T02:00:12+00:00</Fechadecreaci_x00f3_n>
-    <TaxCatchAll xmlns="9339477a-c35a-4422-881e-f520aa9d72e8" xsi:nil="true"/>
-    <lcf76f155ced4ddcb4097134ff3c332f xmlns="94a2adb1-7235-421a-b956-10d69587efa3">
-      <Terms xmlns="http://schemas.microsoft.com/office/infopath/2007/PartnerControls"/>
-    </lcf76f155ced4ddcb4097134ff3c332f>
-  </documentManagement>
-</p:properties>
+<file path=customXml/itemProps1.xml><?xml version="1.0" encoding="utf-8"?>
+<ds:datastoreItem xmlns:ds="http://schemas.openxmlformats.org/officeDocument/2006/customXml" ds:itemID="{C3B7C576-6153-4213-8923-CF2BEC274A2A}">
+  <ds:schemaRefs>
+    <ds:schemaRef ds:uri="http://schemas.openxmlformats.org/officeDocument/2006/bibliography"/>
+  </ds:schemaRefs>
+</ds:datastoreItem>
 </file>
 
-<file path=customXml/itemProps1.xml><?xml version="1.0" encoding="utf-8"?>
+<file path=customXml/itemProps2.xml><?xml version="1.0" encoding="utf-8"?>
 <ds:datastoreItem xmlns:ds="http://schemas.openxmlformats.org/officeDocument/2006/customXml" ds:itemID="{281DB2B9-510A-4D9C-95AB-EFDE4016C086}">
   <ds:schemaRefs>
     <ds:schemaRef ds:uri="http://schemas.microsoft.com/sharepoint/v3/contenttype/forms"/>
@@ -2191,15 +2208,18 @@
 </ds:datastoreItem>
 </file>
 
-<file path=customXml/itemProps2.xml><?xml version="1.0" encoding="utf-8"?>
-<ds:datastoreItem xmlns:ds="http://schemas.openxmlformats.org/officeDocument/2006/customXml" ds:itemID="{C3B7C576-6153-4213-8923-CF2BEC274A2A}">
+<file path=customXml/itemProps3.xml><?xml version="1.0" encoding="utf-8"?>
+<ds:datastoreItem xmlns:ds="http://schemas.openxmlformats.org/officeDocument/2006/customXml" ds:itemID="{DF8F5FC8-FC2C-4947-9A7B-C92A98BD5916}">
   <ds:schemaRefs>
-    <ds:schemaRef ds:uri="http://schemas.openxmlformats.org/officeDocument/2006/bibliography"/>
+    <ds:schemaRef ds:uri="http://schemas.microsoft.com/office/2006/metadata/properties"/>
+    <ds:schemaRef ds:uri="http://schemas.microsoft.com/office/infopath/2007/PartnerControls"/>
+    <ds:schemaRef ds:uri="94a2adb1-7235-421a-b956-10d69587efa3"/>
+    <ds:schemaRef ds:uri="9339477a-c35a-4422-881e-f520aa9d72e8"/>
   </ds:schemaRefs>
 </ds:datastoreItem>
 </file>
 
-<file path=customXml/itemProps3.xml><?xml version="1.0" encoding="utf-8"?>
+<file path=customXml/itemProps4.xml><?xml version="1.0" encoding="utf-8"?>
 <ds:datastoreItem xmlns:ds="http://schemas.openxmlformats.org/officeDocument/2006/customXml" ds:itemID="{8739B60A-4F59-410A-9B41-D3F3788704C5}">
   <ds:schemaRefs>
     <ds:schemaRef ds:uri="http://schemas.microsoft.com/office/2006/metadata/contentType"/>
@@ -2216,15 +2236,4 @@
     <ds:schemaRef ds:uri="http://schemas.microsoft.com/internal/obd"/>
   </ds:schemaRefs>
 </ds:datastoreItem>
-</file>
-
-<file path=customXml/itemProps4.xml><?xml version="1.0" encoding="utf-8"?>
-<ds:datastoreItem xmlns:ds="http://schemas.openxmlformats.org/officeDocument/2006/customXml" ds:itemID="{DF8F5FC8-FC2C-4947-9A7B-C92A98BD5916}">
-  <ds:schemaRefs>
-    <ds:schemaRef ds:uri="http://schemas.microsoft.com/office/2006/metadata/properties"/>
-    <ds:schemaRef ds:uri="http://schemas.microsoft.com/office/infopath/2007/PartnerControls"/>
-    <ds:schemaRef ds:uri="94a2adb1-7235-421a-b956-10d69587efa3"/>
-    <ds:schemaRef ds:uri="9339477a-c35a-4422-881e-f520aa9d72e8"/>
-  </ds:schemaRefs>
-</ds:datastoreItem>
 </file>
</xml_diff>

<commit_message>
Update iREC_TemplateImagen.docx to improve formatting and enhance clarity in the electricity generation section
</commit_message>
<xml_diff>
--- a/n8n-nodes-docxtemplater/raw/refs/heads/master/samples/iREC_TemplateImagen.docx
+++ b/n8n-nodes-docxtemplater/raw/refs/heads/master/samples/iREC_TemplateImagen.docx
@@ -59,16 +59,16 @@
         <mc:AlternateContent>
           <mc:Choice Requires="wps">
             <w:drawing>
-              <wp:anchor distT="0" distB="0" distL="114300" distR="114300" simplePos="0" relativeHeight="251658240" behindDoc="0" locked="0" layoutInCell="1" allowOverlap="1" wp14:anchorId="2BD9C5AF" wp14:editId="40CFF2A1">
+              <wp:anchor distT="0" distB="0" distL="114300" distR="114300" simplePos="0" relativeHeight="251658240" behindDoc="0" locked="0" layoutInCell="1" allowOverlap="1" wp14:anchorId="2BD9C5AF" wp14:editId="2FB3F846">
                 <wp:simplePos x="0" y="0"/>
                 <wp:positionH relativeFrom="column">
-                  <wp:posOffset>-689610</wp:posOffset>
+                  <wp:posOffset>-927735</wp:posOffset>
                 </wp:positionH>
                 <wp:positionV relativeFrom="paragraph">
                   <wp:posOffset>434975</wp:posOffset>
                 </wp:positionV>
-                <wp:extent cx="1828800" cy="676275"/>
-                <wp:effectExtent l="0" t="0" r="19050" b="28575"/>
+                <wp:extent cx="2085975" cy="800100"/>
+                <wp:effectExtent l="0" t="0" r="28575" b="19050"/>
                 <wp:wrapNone/>
                 <wp:docPr id="15205200" name="Rectángulo 1"/>
                 <wp:cNvGraphicFramePr/>
@@ -79,7 +79,7 @@
                       <wps:spPr>
                         <a:xfrm>
                           <a:off x="0" y="0"/>
-                          <a:ext cx="1828800" cy="676275"/>
+                          <a:ext cx="2085975" cy="800100"/>
                         </a:xfrm>
                         <a:prstGeom prst="rect">
                           <a:avLst/>
@@ -151,7 +151,7 @@
           </mc:Choice>
           <mc:Fallback>
             <w:pict>
-              <v:rect w14:anchorId="2BD9C5AF" id="Rectángulo 1" o:spid="_x0000_s1026" style="position:absolute;left:0;text-align:left;margin-left:-54.3pt;margin-top:34.25pt;width:2in;height:53.25pt;z-index:251658240;visibility:visible;mso-wrap-style:square;mso-width-percent:0;mso-height-percent:0;mso-wrap-distance-left:9pt;mso-wrap-distance-top:0;mso-wrap-distance-right:9pt;mso-wrap-distance-bottom:0;mso-position-horizontal:absolute;mso-position-horizontal-relative:text;mso-position-vertical:absolute;mso-position-vertical-relative:text;mso-width-percent:0;mso-height-percent:0;mso-width-relative:margin;mso-height-relative:margin;v-text-anchor:middle" o:gfxdata="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" filled="f" strokecolor="red" strokeweight="1pt">
+              <v:rect w14:anchorId="2BD9C5AF" id="Rectángulo 1" o:spid="_x0000_s1026" style="position:absolute;left:0;text-align:left;margin-left:-73.05pt;margin-top:34.25pt;width:164.25pt;height:63pt;z-index:251658240;visibility:visible;mso-wrap-style:square;mso-width-percent:0;mso-height-percent:0;mso-wrap-distance-left:9pt;mso-wrap-distance-top:0;mso-wrap-distance-right:9pt;mso-wrap-distance-bottom:0;mso-position-horizontal:absolute;mso-position-horizontal-relative:text;mso-position-vertical:absolute;mso-position-vertical-relative:text;mso-width-percent:0;mso-height-percent:0;mso-width-relative:margin;mso-height-relative:margin;v-text-anchor:middle" o:gfxdata="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" filled="f" strokecolor="red" strokeweight="1pt">
                 <v:textbox>
                   <w:txbxContent>
                     <w:p>
@@ -1901,10 +1901,6 @@
 </file>
 
 <file path=customXml/item1.xml><?xml version="1.0" encoding="utf-8"?>
-<b:Sources xmlns:b="http://schemas.openxmlformats.org/officeDocument/2006/bibliography" xmlns="http://schemas.openxmlformats.org/officeDocument/2006/bibliography" SelectedStyle="\APASixthEditionOfficeOnline.xsl" StyleName="APA" Version="6"/>
-</file>
-
-<file path=customXml/item2.xml><?xml version="1.0" encoding="utf-8"?>
 <?mso-contentType ?>
 <FormTemplates xmlns="http://schemas.microsoft.com/sharepoint/v3/contenttype/forms">
   <Display>DocumentLibraryForm</Display>
@@ -1913,19 +1909,11 @@
 </FormTemplates>
 </file>
 
-<file path=customXml/item3.xml><?xml version="1.0" encoding="utf-8"?>
-<p:properties xmlns:p="http://schemas.microsoft.com/office/2006/metadata/properties" xmlns:xsi="http://www.w3.org/2001/XMLSchema-instance" xmlns:pc="http://schemas.microsoft.com/office/infopath/2007/PartnerControls">
-  <documentManagement>
-    <Fechadecreaci_x00f3_n xmlns="94a2adb1-7235-421a-b956-10d69587efa3">2023-09-13T02:00:12+00:00</Fechadecreaci_x00f3_n>
-    <TaxCatchAll xmlns="9339477a-c35a-4422-881e-f520aa9d72e8" xsi:nil="true"/>
-    <lcf76f155ced4ddcb4097134ff3c332f xmlns="94a2adb1-7235-421a-b956-10d69587efa3">
-      <Terms xmlns="http://schemas.microsoft.com/office/infopath/2007/PartnerControls"/>
-    </lcf76f155ced4ddcb4097134ff3c332f>
-  </documentManagement>
-</p:properties>
+<file path=customXml/item2.xml><?xml version="1.0" encoding="utf-8"?>
+<b:Sources xmlns:b="http://schemas.openxmlformats.org/officeDocument/2006/bibliography" xmlns="http://schemas.openxmlformats.org/officeDocument/2006/bibliography" SelectedStyle="\APASixthEditionOfficeOnline.xsl" StyleName="APA" Version="6"/>
 </file>
 
-<file path=customXml/item4.xml><?xml version="1.0" encoding="utf-8"?>
+<file path=customXml/item3.xml><?xml version="1.0" encoding="utf-8"?>
 <ct:contentTypeSchema xmlns:ct="http://schemas.microsoft.com/office/2006/metadata/contentType" xmlns:ma="http://schemas.microsoft.com/office/2006/metadata/properties/metaAttributes" ct:_="" ma:_="" ma:contentTypeName="Documento" ma:contentTypeID="0x010100CA478F3E97457941AD5DFA7FD227AABD" ma:contentTypeVersion="22" ma:contentTypeDescription="Crear nuevo documento." ma:contentTypeScope="" ma:versionID="66c0365ba43fa423fdebfe3835301f70">
   <xsd:schema xmlns:xsd="http://www.w3.org/2001/XMLSchema" xmlns:xs="http://www.w3.org/2001/XMLSchema" xmlns:p="http://schemas.microsoft.com/office/2006/metadata/properties" xmlns:ns2="94a2adb1-7235-421a-b956-10d69587efa3" xmlns:ns3="9339477a-c35a-4422-881e-f520aa9d72e8" targetNamespace="http://schemas.microsoft.com/office/2006/metadata/properties" ma:root="true" ma:fieldsID="c4ccded04bfa82b50009e5ba73485013" ns2:_="" ns3:_="">
     <xsd:import namespace="94a2adb1-7235-421a-b956-10d69587efa3"/>
@@ -2192,7 +2180,27 @@
 </ct:contentTypeSchema>
 </file>
 
+<file path=customXml/item4.xml><?xml version="1.0" encoding="utf-8"?>
+<p:properties xmlns:p="http://schemas.microsoft.com/office/2006/metadata/properties" xmlns:xsi="http://www.w3.org/2001/XMLSchema-instance" xmlns:pc="http://schemas.microsoft.com/office/infopath/2007/PartnerControls">
+  <documentManagement>
+    <Fechadecreaci_x00f3_n xmlns="94a2adb1-7235-421a-b956-10d69587efa3">2023-09-13T02:00:12+00:00</Fechadecreaci_x00f3_n>
+    <TaxCatchAll xmlns="9339477a-c35a-4422-881e-f520aa9d72e8" xsi:nil="true"/>
+    <lcf76f155ced4ddcb4097134ff3c332f xmlns="94a2adb1-7235-421a-b956-10d69587efa3">
+      <Terms xmlns="http://schemas.microsoft.com/office/infopath/2007/PartnerControls"/>
+    </lcf76f155ced4ddcb4097134ff3c332f>
+  </documentManagement>
+</p:properties>
+</file>
+
 <file path=customXml/itemProps1.xml><?xml version="1.0" encoding="utf-8"?>
+<ds:datastoreItem xmlns:ds="http://schemas.openxmlformats.org/officeDocument/2006/customXml" ds:itemID="{281DB2B9-510A-4D9C-95AB-EFDE4016C086}">
+  <ds:schemaRefs>
+    <ds:schemaRef ds:uri="http://schemas.microsoft.com/sharepoint/v3/contenttype/forms"/>
+  </ds:schemaRefs>
+</ds:datastoreItem>
+</file>
+
+<file path=customXml/itemProps2.xml><?xml version="1.0" encoding="utf-8"?>
 <ds:datastoreItem xmlns:ds="http://schemas.openxmlformats.org/officeDocument/2006/customXml" ds:itemID="{C3B7C576-6153-4213-8923-CF2BEC274A2A}">
   <ds:schemaRefs>
     <ds:schemaRef ds:uri="http://schemas.openxmlformats.org/officeDocument/2006/bibliography"/>
@@ -2200,26 +2208,7 @@
 </ds:datastoreItem>
 </file>
 
-<file path=customXml/itemProps2.xml><?xml version="1.0" encoding="utf-8"?>
-<ds:datastoreItem xmlns:ds="http://schemas.openxmlformats.org/officeDocument/2006/customXml" ds:itemID="{281DB2B9-510A-4D9C-95AB-EFDE4016C086}">
-  <ds:schemaRefs>
-    <ds:schemaRef ds:uri="http://schemas.microsoft.com/sharepoint/v3/contenttype/forms"/>
-  </ds:schemaRefs>
-</ds:datastoreItem>
-</file>
-
 <file path=customXml/itemProps3.xml><?xml version="1.0" encoding="utf-8"?>
-<ds:datastoreItem xmlns:ds="http://schemas.openxmlformats.org/officeDocument/2006/customXml" ds:itemID="{DF8F5FC8-FC2C-4947-9A7B-C92A98BD5916}">
-  <ds:schemaRefs>
-    <ds:schemaRef ds:uri="http://schemas.microsoft.com/office/2006/metadata/properties"/>
-    <ds:schemaRef ds:uri="http://schemas.microsoft.com/office/infopath/2007/PartnerControls"/>
-    <ds:schemaRef ds:uri="94a2adb1-7235-421a-b956-10d69587efa3"/>
-    <ds:schemaRef ds:uri="9339477a-c35a-4422-881e-f520aa9d72e8"/>
-  </ds:schemaRefs>
-</ds:datastoreItem>
-</file>
-
-<file path=customXml/itemProps4.xml><?xml version="1.0" encoding="utf-8"?>
 <ds:datastoreItem xmlns:ds="http://schemas.openxmlformats.org/officeDocument/2006/customXml" ds:itemID="{8739B60A-4F59-410A-9B41-D3F3788704C5}">
   <ds:schemaRefs>
     <ds:schemaRef ds:uri="http://schemas.microsoft.com/office/2006/metadata/contentType"/>
@@ -2236,4 +2225,15 @@
     <ds:schemaRef ds:uri="http://schemas.microsoft.com/internal/obd"/>
   </ds:schemaRefs>
 </ds:datastoreItem>
+</file>
+
+<file path=customXml/itemProps4.xml><?xml version="1.0" encoding="utf-8"?>
+<ds:datastoreItem xmlns:ds="http://schemas.openxmlformats.org/officeDocument/2006/customXml" ds:itemID="{DF8F5FC8-FC2C-4947-9A7B-C92A98BD5916}">
+  <ds:schemaRefs>
+    <ds:schemaRef ds:uri="http://schemas.microsoft.com/office/2006/metadata/properties"/>
+    <ds:schemaRef ds:uri="http://schemas.microsoft.com/office/infopath/2007/PartnerControls"/>
+    <ds:schemaRef ds:uri="94a2adb1-7235-421a-b956-10d69587efa3"/>
+    <ds:schemaRef ds:uri="9339477a-c35a-4422-881e-f520aa9d72e8"/>
+  </ds:schemaRefs>
+</ds:datastoreItem>
 </file>
</xml_diff>

<commit_message>
Update iREC_TemplateImagen.docx to enhance formatting and improve clarity in the electricity generation section
</commit_message>
<xml_diff>
--- a/n8n-nodes-docxtemplater/raw/refs/heads/master/samples/iREC_TemplateImagen.docx
+++ b/n8n-nodes-docxtemplater/raw/refs/heads/master/samples/iREC_TemplateImagen.docx
@@ -59,7 +59,7 @@
         <mc:AlternateContent>
           <mc:Choice Requires="wps">
             <w:drawing>
-              <wp:anchor distT="0" distB="0" distL="114300" distR="114300" simplePos="0" relativeHeight="251658240" behindDoc="0" locked="0" layoutInCell="1" allowOverlap="1" wp14:anchorId="2BD9C5AF" wp14:editId="2FB3F846">
+              <wp:anchor distT="0" distB="0" distL="114300" distR="114300" simplePos="0" relativeHeight="251658240" behindDoc="0" locked="0" layoutInCell="1" allowOverlap="1" wp14:anchorId="2BD9C5AF" wp14:editId="4190004F">
                 <wp:simplePos x="0" y="0"/>
                 <wp:positionH relativeFrom="column">
                   <wp:posOffset>-927735</wp:posOffset>
@@ -67,7 +67,7 @@
                 <wp:positionV relativeFrom="paragraph">
                   <wp:posOffset>434975</wp:posOffset>
                 </wp:positionV>
-                <wp:extent cx="2085975" cy="800100"/>
+                <wp:extent cx="2085975" cy="952500"/>
                 <wp:effectExtent l="0" t="0" r="28575" b="19050"/>
                 <wp:wrapNone/>
                 <wp:docPr id="15205200" name="Rectángulo 1"/>
@@ -79,7 +79,7 @@
                       <wps:spPr>
                         <a:xfrm>
                           <a:off x="0" y="0"/>
-                          <a:ext cx="2085975" cy="800100"/>
+                          <a:ext cx="2085975" cy="952500"/>
                         </a:xfrm>
                         <a:prstGeom prst="rect">
                           <a:avLst/>
@@ -119,14 +119,7 @@
                                 <w:noProof/>
                                 <w:lang w:val="en-US"/>
                               </w:rPr>
-                              <w:t>{month}</w:t>
-                            </w:r>
-                            <w:r>
-                              <w:rPr>
-                                <w:noProof/>
-                                <w:lang w:val="en-US"/>
-                              </w:rPr>
-                              <w:t xml:space="preserve"> – {year}</w:t>
+                              <w:t>{month} – {year}</w:t>
                             </w:r>
                           </w:p>
                         </w:txbxContent>
@@ -151,7 +144,7 @@
           </mc:Choice>
           <mc:Fallback>
             <w:pict>
-              <v:rect w14:anchorId="2BD9C5AF" id="Rectángulo 1" o:spid="_x0000_s1026" style="position:absolute;left:0;text-align:left;margin-left:-73.05pt;margin-top:34.25pt;width:164.25pt;height:63pt;z-index:251658240;visibility:visible;mso-wrap-style:square;mso-width-percent:0;mso-height-percent:0;mso-wrap-distance-left:9pt;mso-wrap-distance-top:0;mso-wrap-distance-right:9pt;mso-wrap-distance-bottom:0;mso-position-horizontal:absolute;mso-position-horizontal-relative:text;mso-position-vertical:absolute;mso-position-vertical-relative:text;mso-width-percent:0;mso-height-percent:0;mso-width-relative:margin;mso-height-relative:margin;v-text-anchor:middle" o:gfxdata="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" filled="f" strokecolor="red" strokeweight="1pt">
+              <v:rect w14:anchorId="2BD9C5AF" id="Rectángulo 1" o:spid="_x0000_s1026" style="position:absolute;left:0;text-align:left;margin-left:-73.05pt;margin-top:34.25pt;width:164.25pt;height:75pt;z-index:251658240;visibility:visible;mso-wrap-style:square;mso-width-percent:0;mso-height-percent:0;mso-wrap-distance-left:9pt;mso-wrap-distance-top:0;mso-wrap-distance-right:9pt;mso-wrap-distance-bottom:0;mso-position-horizontal:absolute;mso-position-horizontal-relative:text;mso-position-vertical:absolute;mso-position-vertical-relative:text;mso-width-percent:0;mso-height-percent:0;mso-width-relative:margin;mso-height-relative:margin;v-text-anchor:middle" o:gfxdata="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" filled="f" strokecolor="red" strokeweight="1pt">
                 <v:textbox>
                   <w:txbxContent>
                     <w:p>
@@ -166,14 +159,7 @@
                           <w:noProof/>
                           <w:lang w:val="en-US"/>
                         </w:rPr>
-                        <w:t>{month}</w:t>
-                      </w:r>
-                      <w:r>
-                        <w:rPr>
-                          <w:noProof/>
-                          <w:lang w:val="en-US"/>
-                        </w:rPr>
-                        <w:t xml:space="preserve"> – {year}</w:t>
+                        <w:t>{month} – {year}</w:t>
                       </w:r>
                     </w:p>
                   </w:txbxContent>
@@ -462,26 +448,54 @@
           <w:lang w:val="en-US"/>
         </w:rPr>
       </w:pPr>
-      <w:proofErr w:type="gramStart"/>
       <w:r>
         <w:rPr>
           <w:b/>
           <w:lang w:val="en-US"/>
         </w:rPr>
-        <w:t>({%</w:t>
-      </w:r>
-      <w:proofErr w:type="gramEnd"/>
-      <w:r>
+        <w:t>({%image}</w:t>
+      </w:r>
+    </w:p>
+    <w:p>
+      <w:pPr>
         <w:rPr>
           <w:b/>
           <w:lang w:val="en-US"/>
         </w:rPr>
-        <w:t>image}</w:t>
+      </w:pPr>
+      <w:r>
+        <w:rPr>
+          <w:b/>
+          <w:lang w:val="en-US"/>
+        </w:rPr>
+        <w:t xml:space="preserve">Third Party </w:t>
       </w:r>
     </w:p>
     <w:p>
       <w:pPr>
         <w:rPr>
+          <w:lang w:val="en-US"/>
+        </w:rPr>
+      </w:pPr>
+    </w:p>
+    <w:p>
+      <w:pPr>
+        <w:spacing w:after="0" w:line="240" w:lineRule="auto"/>
+        <w:rPr>
+          <w:lang w:val="en-US"/>
+        </w:rPr>
+      </w:pPr>
+      <w:r>
+        <w:rPr>
+          <w:lang w:val="en-US"/>
+        </w:rPr>
+        <w:t>_______________________________________</w:t>
+      </w:r>
+    </w:p>
+    <w:p>
+      <w:pPr>
+        <w:spacing w:after="0" w:line="240" w:lineRule="auto"/>
+        <w:rPr>
           <w:b/>
           <w:lang w:val="en-US"/>
         </w:rPr>
@@ -491,67 +505,14 @@
           <w:b/>
           <w:lang w:val="en-US"/>
         </w:rPr>
-        <w:t xml:space="preserve">Third Party </w:t>
-      </w:r>
-    </w:p>
-    <w:p>
-      <w:pPr>
-        <w:rPr>
-          <w:lang w:val="en-US"/>
-        </w:rPr>
-      </w:pPr>
-    </w:p>
-    <w:p>
-      <w:pPr>
-        <w:spacing w:after="0" w:line="240" w:lineRule="auto"/>
-        <w:rPr>
-          <w:lang w:val="en-US"/>
-        </w:rPr>
-      </w:pPr>
-      <w:r>
-        <w:rPr>
-          <w:lang w:val="en-US"/>
-        </w:rPr>
-        <w:t>_______________________________________</w:t>
-      </w:r>
-    </w:p>
-    <w:p>
-      <w:pPr>
-        <w:spacing w:after="0" w:line="240" w:lineRule="auto"/>
+        <w:t xml:space="preserve">Leader Auditor: </w:t>
+      </w:r>
+      <w:r>
         <w:rPr>
           <w:b/>
           <w:lang w:val="en-US"/>
         </w:rPr>
-      </w:pPr>
-      <w:r>
-        <w:rPr>
-          <w:b/>
-          <w:lang w:val="en-US"/>
-        </w:rPr>
-        <w:t xml:space="preserve">Leader Auditor: </w:t>
-      </w:r>
-      <w:r>
-        <w:rPr>
-          <w:b/>
-          <w:lang w:val="en-US"/>
-        </w:rPr>
-        <w:t>{</w:t>
-      </w:r>
-      <w:proofErr w:type="spellStart"/>
-      <w:r>
-        <w:rPr>
-          <w:b/>
-          <w:lang w:val="en-US"/>
-        </w:rPr>
-        <w:t>LeadAuditor</w:t>
-      </w:r>
-      <w:proofErr w:type="spellEnd"/>
-      <w:r>
-        <w:rPr>
-          <w:b/>
-          <w:lang w:val="en-US"/>
-        </w:rPr>
-        <w:t>}</w:t>
+        <w:t>{LeadAuditor}</w:t>
       </w:r>
       <w:r>
         <w:rPr>
@@ -1901,19 +1862,6 @@
 </file>
 
 <file path=customXml/item1.xml><?xml version="1.0" encoding="utf-8"?>
-<?mso-contentType ?>
-<FormTemplates xmlns="http://schemas.microsoft.com/sharepoint/v3/contenttype/forms">
-  <Display>DocumentLibraryForm</Display>
-  <Edit>DocumentLibraryForm</Edit>
-  <New>DocumentLibraryForm</New>
-</FormTemplates>
-</file>
-
-<file path=customXml/item2.xml><?xml version="1.0" encoding="utf-8"?>
-<b:Sources xmlns:b="http://schemas.openxmlformats.org/officeDocument/2006/bibliography" xmlns="http://schemas.openxmlformats.org/officeDocument/2006/bibliography" SelectedStyle="\APASixthEditionOfficeOnline.xsl" StyleName="APA" Version="6"/>
-</file>
-
-<file path=customXml/item3.xml><?xml version="1.0" encoding="utf-8"?>
 <ct:contentTypeSchema xmlns:ct="http://schemas.microsoft.com/office/2006/metadata/contentType" xmlns:ma="http://schemas.microsoft.com/office/2006/metadata/properties/metaAttributes" ct:_="" ma:_="" ma:contentTypeName="Documento" ma:contentTypeID="0x010100CA478F3E97457941AD5DFA7FD227AABD" ma:contentTypeVersion="22" ma:contentTypeDescription="Crear nuevo documento." ma:contentTypeScope="" ma:versionID="66c0365ba43fa423fdebfe3835301f70">
   <xsd:schema xmlns:xsd="http://www.w3.org/2001/XMLSchema" xmlns:xs="http://www.w3.org/2001/XMLSchema" xmlns:p="http://schemas.microsoft.com/office/2006/metadata/properties" xmlns:ns2="94a2adb1-7235-421a-b956-10d69587efa3" xmlns:ns3="9339477a-c35a-4422-881e-f520aa9d72e8" targetNamespace="http://schemas.microsoft.com/office/2006/metadata/properties" ma:root="true" ma:fieldsID="c4ccded04bfa82b50009e5ba73485013" ns2:_="" ns3:_="">
     <xsd:import namespace="94a2adb1-7235-421a-b956-10d69587efa3"/>
@@ -2180,6 +2128,19 @@
 </ct:contentTypeSchema>
 </file>
 
+<file path=customXml/item2.xml><?xml version="1.0" encoding="utf-8"?>
+<b:Sources xmlns:b="http://schemas.openxmlformats.org/officeDocument/2006/bibliography" xmlns="http://schemas.openxmlformats.org/officeDocument/2006/bibliography" SelectedStyle="\APASixthEditionOfficeOnline.xsl" StyleName="APA" Version="6"/>
+</file>
+
+<file path=customXml/item3.xml><?xml version="1.0" encoding="utf-8"?>
+<?mso-contentType ?>
+<FormTemplates xmlns="http://schemas.microsoft.com/sharepoint/v3/contenttype/forms">
+  <Display>DocumentLibraryForm</Display>
+  <Edit>DocumentLibraryForm</Edit>
+  <New>DocumentLibraryForm</New>
+</FormTemplates>
+</file>
+
 <file path=customXml/item4.xml><?xml version="1.0" encoding="utf-8"?>
 <p:properties xmlns:p="http://schemas.microsoft.com/office/2006/metadata/properties" xmlns:xsi="http://www.w3.org/2001/XMLSchema-instance" xmlns:pc="http://schemas.microsoft.com/office/infopath/2007/PartnerControls">
   <documentManagement>
@@ -2193,22 +2154,6 @@
 </file>
 
 <file path=customXml/itemProps1.xml><?xml version="1.0" encoding="utf-8"?>
-<ds:datastoreItem xmlns:ds="http://schemas.openxmlformats.org/officeDocument/2006/customXml" ds:itemID="{281DB2B9-510A-4D9C-95AB-EFDE4016C086}">
-  <ds:schemaRefs>
-    <ds:schemaRef ds:uri="http://schemas.microsoft.com/sharepoint/v3/contenttype/forms"/>
-  </ds:schemaRefs>
-</ds:datastoreItem>
-</file>
-
-<file path=customXml/itemProps2.xml><?xml version="1.0" encoding="utf-8"?>
-<ds:datastoreItem xmlns:ds="http://schemas.openxmlformats.org/officeDocument/2006/customXml" ds:itemID="{C3B7C576-6153-4213-8923-CF2BEC274A2A}">
-  <ds:schemaRefs>
-    <ds:schemaRef ds:uri="http://schemas.openxmlformats.org/officeDocument/2006/bibliography"/>
-  </ds:schemaRefs>
-</ds:datastoreItem>
-</file>
-
-<file path=customXml/itemProps3.xml><?xml version="1.0" encoding="utf-8"?>
 <ds:datastoreItem xmlns:ds="http://schemas.openxmlformats.org/officeDocument/2006/customXml" ds:itemID="{8739B60A-4F59-410A-9B41-D3F3788704C5}">
   <ds:schemaRefs>
     <ds:schemaRef ds:uri="http://schemas.microsoft.com/office/2006/metadata/contentType"/>
@@ -2227,6 +2172,22 @@
 </ds:datastoreItem>
 </file>
 
+<file path=customXml/itemProps2.xml><?xml version="1.0" encoding="utf-8"?>
+<ds:datastoreItem xmlns:ds="http://schemas.openxmlformats.org/officeDocument/2006/customXml" ds:itemID="{C3B7C576-6153-4213-8923-CF2BEC274A2A}">
+  <ds:schemaRefs>
+    <ds:schemaRef ds:uri="http://schemas.openxmlformats.org/officeDocument/2006/bibliography"/>
+  </ds:schemaRefs>
+</ds:datastoreItem>
+</file>
+
+<file path=customXml/itemProps3.xml><?xml version="1.0" encoding="utf-8"?>
+<ds:datastoreItem xmlns:ds="http://schemas.openxmlformats.org/officeDocument/2006/customXml" ds:itemID="{281DB2B9-510A-4D9C-95AB-EFDE4016C086}">
+  <ds:schemaRefs>
+    <ds:schemaRef ds:uri="http://schemas.microsoft.com/sharepoint/v3/contenttype/forms"/>
+  </ds:schemaRefs>
+</ds:datastoreItem>
+</file>
+
 <file path=customXml/itemProps4.xml><?xml version="1.0" encoding="utf-8"?>
 <ds:datastoreItem xmlns:ds="http://schemas.openxmlformats.org/officeDocument/2006/customXml" ds:itemID="{DF8F5FC8-FC2C-4947-9A7B-C92A98BD5916}">
   <ds:schemaRefs>

</xml_diff>